<commit_message>
adaugare de informatii in documentatie
</commit_message>
<xml_diff>
--- a/Documentație DentalOffice.docx
+++ b/Documentație DentalOffice.docx
@@ -805,25 +805,6 @@
     <w:p>
       <w:pPr>
         <w:numPr>
-          <w:ilvl w:val="1"/>
-          <w:numId w:val="5"/>
-        </w:numPr>
-        <w:ind w:left="1440" w:hanging="360"/>
-        <w:rPr>
-          <w:sz w:val="32"/>
-          <w:szCs w:val="32"/>
-          <w:u w:val="none"/>
-        </w:rPr>
-      </w:pPr>
-      <w:r>
-        <w:rPr>
-          <w:rtl w:val="0"/>
-        </w:rPr>
-      </w:r>
-    </w:p>
-    <w:p>
-      <w:pPr>
-        <w:numPr>
           <w:ilvl w:val="0"/>
           <w:numId w:val="5"/>
         </w:numPr>
@@ -862,33 +843,28 @@
           <w:szCs w:val="32"/>
           <w:rtl w:val="0"/>
         </w:rPr>
+        <w:t xml:space="preserve">Metode de testare </w:t>
+      </w:r>
+    </w:p>
+    <w:p>
+      <w:pPr>
+        <w:ind w:left="1440" w:firstLine="0"/>
+        <w:rPr>
+          <w:sz w:val="32"/>
+          <w:szCs w:val="32"/>
+        </w:rPr>
+      </w:pPr>
+      <w:r>
+        <w:rPr>
+          <w:sz w:val="32"/>
+          <w:szCs w:val="32"/>
+          <w:rtl w:val="0"/>
+        </w:rPr>
         <w:t xml:space="preserve"> </w:t>
       </w:r>
     </w:p>
     <w:p>
       <w:pPr>
-        <w:numPr>
-          <w:ilvl w:val="1"/>
-          <w:numId w:val="5"/>
-        </w:numPr>
-        <w:ind w:left="1440" w:hanging="360"/>
-        <w:rPr>
-          <w:sz w:val="32"/>
-          <w:szCs w:val="32"/>
-          <w:u w:val="none"/>
-        </w:rPr>
-      </w:pPr>
-      <w:r>
-        <w:rPr>
-          <w:sz w:val="32"/>
-          <w:szCs w:val="32"/>
-          <w:rtl w:val="0"/>
-        </w:rPr>
-        <w:t xml:space="preserve"> </w:t>
-      </w:r>
-    </w:p>
-    <w:p>
-      <w:pPr>
         <w:ind w:left="0" w:firstLine="0"/>
         <w:rPr>
           <w:sz w:val="32"/>
@@ -1076,6 +1052,24 @@
     <w:p>
       <w:pPr>
         <w:ind w:left="0" w:firstLine="0"/>
+        <w:jc w:val="right"/>
+        <w:rPr>
+          <w:sz w:val="32"/>
+          <w:szCs w:val="32"/>
+        </w:rPr>
+      </w:pPr>
+      <w:r>
+        <w:rPr>
+          <w:sz w:val="32"/>
+          <w:szCs w:val="32"/>
+          <w:rtl w:val="0"/>
+        </w:rPr>
+        <w:t xml:space="preserve">Cap1</w:t>
+      </w:r>
+    </w:p>
+    <w:p>
+      <w:pPr>
+        <w:ind w:left="0" w:firstLine="0"/>
         <w:jc w:val="center"/>
         <w:rPr>
           <w:sz w:val="32"/>
@@ -1088,6 +1082,39 @@
           <w:szCs w:val="32"/>
           <w:rtl w:val="0"/>
         </w:rPr>
+        <w:t xml:space="preserve">Obiectivele proiectului</w:t>
+      </w:r>
+    </w:p>
+    <w:p>
+      <w:pPr>
+        <w:ind w:left="0" w:firstLine="0"/>
+        <w:jc w:val="center"/>
+        <w:rPr>
+          <w:sz w:val="32"/>
+          <w:szCs w:val="32"/>
+        </w:rPr>
+      </w:pPr>
+      <w:r>
+        <w:rPr>
+          <w:rtl w:val="0"/>
+        </w:rPr>
+      </w:r>
+    </w:p>
+    <w:p>
+      <w:pPr>
+        <w:ind w:left="0" w:firstLine="0"/>
+        <w:jc w:val="center"/>
+        <w:rPr>
+          <w:sz w:val="32"/>
+          <w:szCs w:val="32"/>
+        </w:rPr>
+      </w:pPr>
+      <w:r>
+        <w:rPr>
+          <w:sz w:val="32"/>
+          <w:szCs w:val="32"/>
+          <w:rtl w:val="0"/>
+        </w:rPr>
         <w:t xml:space="preserve">Introducere</w:t>
       </w:r>
     </w:p>
@@ -1109,6 +1136,7 @@
     <w:p>
       <w:pPr>
         <w:ind w:left="0" w:firstLine="720"/>
+        <w:jc w:val="both"/>
         <w:rPr>
           <w:sz w:val="28"/>
           <w:szCs w:val="28"/>
@@ -1126,6 +1154,7 @@
     <w:p>
       <w:pPr>
         <w:ind w:left="0" w:firstLine="720"/>
+        <w:jc w:val="both"/>
         <w:rPr>
           <w:sz w:val="28"/>
           <w:szCs w:val="28"/>
@@ -1143,6 +1172,7 @@
     <w:p>
       <w:pPr>
         <w:ind w:left="0" w:firstLine="720"/>
+        <w:jc w:val="both"/>
         <w:rPr>
           <w:sz w:val="28"/>
           <w:szCs w:val="28"/>
@@ -1160,6 +1190,7 @@
     <w:p>
       <w:pPr>
         <w:ind w:left="0" w:firstLine="720"/>
+        <w:jc w:val="both"/>
         <w:rPr>
           <w:sz w:val="28"/>
           <w:szCs w:val="28"/>
@@ -1177,6 +1208,7 @@
     <w:p>
       <w:pPr>
         <w:ind w:left="0" w:firstLine="720"/>
+        <w:jc w:val="both"/>
         <w:rPr>
           <w:sz w:val="28"/>
           <w:szCs w:val="28"/>
@@ -1390,48 +1422,6 @@
     <w:p>
       <w:pPr>
         <w:ind w:left="0" w:firstLine="0"/>
-        <w:rPr>
-          <w:sz w:val="28"/>
-          <w:szCs w:val="28"/>
-        </w:rPr>
-      </w:pPr>
-      <w:r>
-        <w:rPr>
-          <w:rtl w:val="0"/>
-        </w:rPr>
-      </w:r>
-    </w:p>
-    <w:p>
-      <w:pPr>
-        <w:ind w:left="0" w:firstLine="0"/>
-        <w:rPr>
-          <w:sz w:val="28"/>
-          <w:szCs w:val="28"/>
-        </w:rPr>
-      </w:pPr>
-      <w:r>
-        <w:rPr>
-          <w:rtl w:val="0"/>
-        </w:rPr>
-      </w:r>
-    </w:p>
-    <w:p>
-      <w:pPr>
-        <w:ind w:left="0" w:firstLine="0"/>
-        <w:rPr>
-          <w:sz w:val="28"/>
-          <w:szCs w:val="28"/>
-        </w:rPr>
-      </w:pPr>
-      <w:r>
-        <w:rPr>
-          <w:rtl w:val="0"/>
-        </w:rPr>
-      </w:r>
-    </w:p>
-    <w:p>
-      <w:pPr>
-        <w:ind w:left="0" w:firstLine="0"/>
         <w:jc w:val="center"/>
         <w:rPr>
           <w:sz w:val="32"/>
@@ -1464,6 +1454,7 @@
     <w:p>
       <w:pPr>
         <w:ind w:left="0" w:firstLine="0"/>
+        <w:jc w:val="both"/>
         <w:rPr>
           <w:sz w:val="28"/>
           <w:szCs w:val="28"/>
@@ -1482,6 +1473,7 @@
     <w:p>
       <w:pPr>
         <w:ind w:left="0" w:firstLine="0"/>
+        <w:jc w:val="both"/>
         <w:rPr>
           <w:sz w:val="28"/>
           <w:szCs w:val="28"/>
@@ -1500,6 +1492,7 @@
     <w:p>
       <w:pPr>
         <w:ind w:left="0" w:firstLine="0"/>
+        <w:jc w:val="both"/>
         <w:rPr>
           <w:sz w:val="28"/>
           <w:szCs w:val="28"/>
@@ -1518,6 +1511,7 @@
     <w:p>
       <w:pPr>
         <w:ind w:left="0" w:firstLine="0"/>
+        <w:jc w:val="both"/>
         <w:rPr>
           <w:sz w:val="28"/>
           <w:szCs w:val="28"/>
@@ -1863,7 +1857,7 @@
     <w:p>
       <w:pPr>
         <w:ind w:left="0" w:firstLine="0"/>
-        <w:jc w:val="left"/>
+        <w:jc w:val="both"/>
         <w:rPr>
           <w:sz w:val="28"/>
           <w:szCs w:val="28"/>
@@ -1882,7 +1876,7 @@
     <w:p>
       <w:pPr>
         <w:ind w:left="0" w:firstLine="0"/>
-        <w:jc w:val="left"/>
+        <w:jc w:val="both"/>
         <w:rPr>
           <w:sz w:val="28"/>
           <w:szCs w:val="28"/>
@@ -1905,7 +1899,7 @@
           <w:numId w:val="1"/>
         </w:numPr>
         <w:ind w:left="720" w:hanging="360"/>
-        <w:jc w:val="left"/>
+        <w:jc w:val="both"/>
         <w:rPr>
           <w:sz w:val="28"/>
           <w:szCs w:val="28"/>
@@ -1928,7 +1922,7 @@
           <w:numId w:val="1"/>
         </w:numPr>
         <w:ind w:left="1440" w:hanging="360"/>
-        <w:jc w:val="left"/>
+        <w:jc w:val="both"/>
         <w:rPr>
           <w:sz w:val="28"/>
           <w:szCs w:val="28"/>
@@ -1951,7 +1945,7 @@
           <w:numId w:val="1"/>
         </w:numPr>
         <w:ind w:left="1440" w:hanging="360"/>
-        <w:jc w:val="left"/>
+        <w:jc w:val="both"/>
         <w:rPr>
           <w:sz w:val="28"/>
           <w:szCs w:val="28"/>
@@ -1974,7 +1968,7 @@
           <w:numId w:val="1"/>
         </w:numPr>
         <w:ind w:left="720" w:hanging="360"/>
-        <w:jc w:val="left"/>
+        <w:jc w:val="both"/>
         <w:rPr>
           <w:sz w:val="28"/>
           <w:szCs w:val="28"/>
@@ -1997,6 +1991,7 @@
           <w:numId w:val="1"/>
         </w:numPr>
         <w:ind w:left="1440" w:hanging="360"/>
+        <w:jc w:val="both"/>
         <w:rPr>
           <w:sz w:val="28"/>
           <w:szCs w:val="28"/>
@@ -2018,6 +2013,7 @@
           <w:numId w:val="1"/>
         </w:numPr>
         <w:ind w:left="1440" w:hanging="360"/>
+        <w:jc w:val="both"/>
         <w:rPr>
           <w:sz w:val="28"/>
           <w:szCs w:val="28"/>
@@ -2039,7 +2035,7 @@
           <w:numId w:val="1"/>
         </w:numPr>
         <w:ind w:left="720" w:hanging="360"/>
-        <w:jc w:val="left"/>
+        <w:jc w:val="both"/>
         <w:rPr>
           <w:sz w:val="28"/>
           <w:szCs w:val="28"/>
@@ -2062,7 +2058,7 @@
           <w:numId w:val="1"/>
         </w:numPr>
         <w:ind w:left="1440" w:hanging="360"/>
-        <w:jc w:val="left"/>
+        <w:jc w:val="both"/>
         <w:rPr>
           <w:sz w:val="28"/>
           <w:szCs w:val="28"/>
@@ -2085,7 +2081,7 @@
           <w:numId w:val="1"/>
         </w:numPr>
         <w:ind w:left="1440" w:hanging="360"/>
-        <w:jc w:val="left"/>
+        <w:jc w:val="both"/>
         <w:rPr>
           <w:sz w:val="28"/>
           <w:szCs w:val="28"/>
@@ -2108,7 +2104,7 @@
           <w:numId w:val="1"/>
         </w:numPr>
         <w:ind w:left="1440" w:hanging="360"/>
-        <w:jc w:val="left"/>
+        <w:jc w:val="both"/>
         <w:rPr>
           <w:sz w:val="28"/>
           <w:szCs w:val="28"/>
@@ -2131,7 +2127,7 @@
           <w:numId w:val="1"/>
         </w:numPr>
         <w:ind w:left="1440" w:hanging="360"/>
-        <w:jc w:val="left"/>
+        <w:jc w:val="both"/>
         <w:rPr>
           <w:sz w:val="28"/>
           <w:szCs w:val="28"/>
@@ -2154,7 +2150,7 @@
           <w:numId w:val="1"/>
         </w:numPr>
         <w:ind w:left="1440" w:hanging="360"/>
-        <w:jc w:val="left"/>
+        <w:jc w:val="both"/>
         <w:rPr>
           <w:sz w:val="28"/>
           <w:szCs w:val="28"/>
@@ -2177,7 +2173,7 @@
           <w:numId w:val="1"/>
         </w:numPr>
         <w:ind w:left="720" w:hanging="360"/>
-        <w:jc w:val="left"/>
+        <w:jc w:val="both"/>
         <w:rPr>
           <w:sz w:val="28"/>
           <w:szCs w:val="28"/>
@@ -2200,7 +2196,7 @@
           <w:numId w:val="1"/>
         </w:numPr>
         <w:ind w:left="1440" w:hanging="360"/>
-        <w:jc w:val="left"/>
+        <w:jc w:val="both"/>
         <w:rPr>
           <w:sz w:val="28"/>
           <w:szCs w:val="28"/>
@@ -2223,7 +2219,7 @@
           <w:numId w:val="1"/>
         </w:numPr>
         <w:ind w:left="1440" w:hanging="360"/>
-        <w:jc w:val="left"/>
+        <w:jc w:val="both"/>
         <w:rPr>
           <w:sz w:val="28"/>
           <w:szCs w:val="28"/>
@@ -2246,7 +2242,7 @@
           <w:numId w:val="1"/>
         </w:numPr>
         <w:ind w:left="1440" w:hanging="360"/>
-        <w:jc w:val="left"/>
+        <w:jc w:val="both"/>
         <w:rPr>
           <w:sz w:val="28"/>
           <w:szCs w:val="28"/>
@@ -2269,7 +2265,7 @@
           <w:numId w:val="1"/>
         </w:numPr>
         <w:ind w:left="1440" w:hanging="360"/>
-        <w:jc w:val="left"/>
+        <w:jc w:val="both"/>
         <w:rPr>
           <w:sz w:val="28"/>
           <w:szCs w:val="28"/>
@@ -2452,7 +2448,7 @@
     </w:p>
     <w:p>
       <w:pPr>
-        <w:ind w:left="720" w:firstLine="0"/>
+        <w:ind w:left="0" w:firstLine="0"/>
         <w:jc w:val="center"/>
         <w:rPr>
           <w:sz w:val="32"/>
@@ -2490,7 +2486,7 @@
           <w:numId w:val="2"/>
         </w:numPr>
         <w:ind w:left="1440" w:hanging="360"/>
-        <w:jc w:val="left"/>
+        <w:jc w:val="both"/>
         <w:rPr>
           <w:sz w:val="28"/>
           <w:szCs w:val="28"/>
@@ -2513,7 +2509,7 @@
           <w:numId w:val="2"/>
         </w:numPr>
         <w:ind w:left="1440" w:hanging="360"/>
-        <w:jc w:val="left"/>
+        <w:jc w:val="both"/>
         <w:rPr>
           <w:sz w:val="28"/>
           <w:szCs w:val="28"/>
@@ -2536,7 +2532,7 @@
           <w:numId w:val="2"/>
         </w:numPr>
         <w:ind w:left="1440" w:hanging="360"/>
-        <w:jc w:val="left"/>
+        <w:jc w:val="both"/>
         <w:rPr>
           <w:sz w:val="28"/>
           <w:szCs w:val="28"/>
@@ -2559,7 +2555,7 @@
           <w:numId w:val="2"/>
         </w:numPr>
         <w:ind w:left="1440" w:hanging="360"/>
-        <w:jc w:val="left"/>
+        <w:jc w:val="both"/>
         <w:rPr>
           <w:sz w:val="28"/>
           <w:szCs w:val="28"/>
@@ -2995,7 +2991,7 @@
     <w:p>
       <w:pPr>
         <w:ind w:left="0" w:firstLine="0"/>
-        <w:jc w:val="left"/>
+        <w:jc w:val="both"/>
         <w:rPr>
           <w:sz w:val="28"/>
           <w:szCs w:val="28"/>
@@ -3010,7 +3006,7 @@
     <w:p>
       <w:pPr>
         <w:ind w:left="0" w:firstLine="720"/>
-        <w:jc w:val="left"/>
+        <w:jc w:val="both"/>
         <w:rPr>
           <w:sz w:val="28"/>
           <w:szCs w:val="28"/>
@@ -3028,7 +3024,7 @@
     <w:p>
       <w:pPr>
         <w:ind w:left="0" w:firstLine="720"/>
-        <w:jc w:val="left"/>
+        <w:jc w:val="both"/>
         <w:rPr>
           <w:sz w:val="28"/>
           <w:szCs w:val="28"/>
@@ -3043,7 +3039,7 @@
     <w:p>
       <w:pPr>
         <w:ind w:left="0" w:firstLine="720"/>
-        <w:jc w:val="left"/>
+        <w:jc w:val="both"/>
         <w:rPr>
           <w:sz w:val="28"/>
           <w:szCs w:val="28"/>
@@ -3058,7 +3054,7 @@
     <w:p>
       <w:pPr>
         <w:ind w:left="0" w:firstLine="720"/>
-        <w:jc w:val="left"/>
+        <w:jc w:val="both"/>
         <w:rPr>
           <w:sz w:val="28"/>
           <w:szCs w:val="28"/>
@@ -3073,7 +3069,7 @@
     <w:p>
       <w:pPr>
         <w:ind w:left="0" w:firstLine="720"/>
-        <w:jc w:val="center"/>
+        <w:jc w:val="both"/>
         <w:rPr>
           <w:sz w:val="28"/>
           <w:szCs w:val="28"/>
@@ -3088,7 +3084,7 @@
     <w:p>
       <w:pPr>
         <w:ind w:left="0" w:firstLine="720"/>
-        <w:jc w:val="center"/>
+        <w:jc w:val="both"/>
         <w:rPr>
           <w:sz w:val="28"/>
           <w:szCs w:val="28"/>
@@ -3103,22 +3099,22 @@
     <w:p>
       <w:pPr>
         <w:ind w:left="0" w:firstLine="720"/>
-        <w:jc w:val="center"/>
-        <w:rPr>
-          <w:sz w:val="28"/>
-          <w:szCs w:val="28"/>
-        </w:rPr>
-      </w:pPr>
-      <w:r>
-        <w:rPr>
-          <w:rtl w:val="0"/>
-        </w:rPr>
-      </w:r>
-    </w:p>
-    <w:p>
-      <w:pPr>
-        <w:ind w:left="0" w:firstLine="0"/>
-        <w:jc w:val="center"/>
+        <w:jc w:val="both"/>
+        <w:rPr>
+          <w:sz w:val="28"/>
+          <w:szCs w:val="28"/>
+        </w:rPr>
+      </w:pPr>
+      <w:r>
+        <w:rPr>
+          <w:rtl w:val="0"/>
+        </w:rPr>
+      </w:r>
+    </w:p>
+    <w:p>
+      <w:pPr>
+        <w:ind w:left="0" w:firstLine="0"/>
+        <w:jc w:val="both"/>
         <w:rPr>
           <w:sz w:val="32"/>
           <w:szCs w:val="32"/>
@@ -3136,22 +3132,22 @@
     <w:p>
       <w:pPr>
         <w:ind w:left="0" w:firstLine="720"/>
-        <w:jc w:val="center"/>
-        <w:rPr>
-          <w:sz w:val="28"/>
-          <w:szCs w:val="28"/>
-        </w:rPr>
-      </w:pPr>
-      <w:r>
-        <w:rPr>
-          <w:rtl w:val="0"/>
-        </w:rPr>
-      </w:r>
-    </w:p>
-    <w:p>
-      <w:pPr>
-        <w:ind w:left="0" w:firstLine="0"/>
-        <w:jc w:val="left"/>
+        <w:jc w:val="both"/>
+        <w:rPr>
+          <w:sz w:val="28"/>
+          <w:szCs w:val="28"/>
+        </w:rPr>
+      </w:pPr>
+      <w:r>
+        <w:rPr>
+          <w:rtl w:val="0"/>
+        </w:rPr>
+      </w:r>
+    </w:p>
+    <w:p>
+      <w:pPr>
+        <w:ind w:left="0" w:firstLine="0"/>
+        <w:jc w:val="both"/>
         <w:rPr>
           <w:sz w:val="28"/>
           <w:szCs w:val="28"/>
@@ -3170,7 +3166,7 @@
     <w:p>
       <w:pPr>
         <w:ind w:left="0" w:firstLine="0"/>
-        <w:jc w:val="left"/>
+        <w:jc w:val="both"/>
         <w:rPr>
           <w:sz w:val="28"/>
           <w:szCs w:val="28"/>
@@ -3189,22 +3185,22 @@
     <w:p>
       <w:pPr>
         <w:ind w:left="0" w:firstLine="0"/>
-        <w:jc w:val="left"/>
-        <w:rPr>
-          <w:sz w:val="28"/>
-          <w:szCs w:val="28"/>
-        </w:rPr>
-      </w:pPr>
-      <w:r>
-        <w:rPr>
-          <w:rtl w:val="0"/>
-        </w:rPr>
-      </w:r>
-    </w:p>
-    <w:p>
-      <w:pPr>
-        <w:ind w:left="0" w:firstLine="0"/>
-        <w:jc w:val="left"/>
+        <w:jc w:val="both"/>
+        <w:rPr>
+          <w:sz w:val="28"/>
+          <w:szCs w:val="28"/>
+        </w:rPr>
+      </w:pPr>
+      <w:r>
+        <w:rPr>
+          <w:rtl w:val="0"/>
+        </w:rPr>
+      </w:r>
+    </w:p>
+    <w:p>
+      <w:pPr>
+        <w:ind w:left="0" w:firstLine="0"/>
+        <w:jc w:val="both"/>
         <w:rPr>
           <w:sz w:val="28"/>
           <w:szCs w:val="28"/>
@@ -3226,7 +3222,7 @@
           <w:numId w:val="4"/>
         </w:numPr>
         <w:ind w:left="720" w:hanging="360"/>
-        <w:jc w:val="left"/>
+        <w:jc w:val="both"/>
         <w:rPr>
           <w:sz w:val="28"/>
           <w:szCs w:val="28"/>
@@ -3249,7 +3245,7 @@
           <w:numId w:val="4"/>
         </w:numPr>
         <w:ind w:left="720" w:hanging="360"/>
-        <w:jc w:val="left"/>
+        <w:jc w:val="both"/>
         <w:rPr>
           <w:sz w:val="28"/>
           <w:szCs w:val="28"/>
@@ -3272,7 +3268,7 @@
           <w:numId w:val="4"/>
         </w:numPr>
         <w:ind w:left="720" w:hanging="360"/>
-        <w:jc w:val="left"/>
+        <w:jc w:val="both"/>
         <w:rPr>
           <w:sz w:val="28"/>
           <w:szCs w:val="28"/>
@@ -3295,7 +3291,7 @@
           <w:numId w:val="4"/>
         </w:numPr>
         <w:ind w:left="720" w:hanging="360"/>
-        <w:jc w:val="left"/>
+        <w:jc w:val="both"/>
         <w:rPr>
           <w:sz w:val="28"/>
           <w:szCs w:val="28"/>
@@ -3318,7 +3314,7 @@
           <w:numId w:val="4"/>
         </w:numPr>
         <w:ind w:left="720" w:hanging="360"/>
-        <w:jc w:val="left"/>
+        <w:jc w:val="both"/>
         <w:rPr>
           <w:sz w:val="28"/>
           <w:szCs w:val="28"/>
@@ -3471,8 +3467,11 @@
       </w:pPr>
       <w:r>
         <w:rPr>
-          <w:rtl w:val="0"/>
-        </w:rPr>
+          <w:sz w:val="28"/>
+          <w:szCs w:val="28"/>
+          <w:rtl w:val="0"/>
+        </w:rPr>
+        <w:t xml:space="preserve"> </w:t>
       </w:r>
     </w:p>
     <w:p>
@@ -3526,12 +3525,12 @@
           <wp:inline distB="114300" distT="114300" distL="114300" distR="114300">
             <wp:extent cx="766855" cy="201299"/>
             <wp:effectExtent b="0" l="0" r="0" t="0"/>
-            <wp:docPr id="4" name="image1.png"/>
+            <wp:docPr id="19" name="image5.png"/>
             <a:graphic>
               <a:graphicData uri="http://schemas.openxmlformats.org/drawingml/2006/picture">
                 <pic:pic>
                   <pic:nvPicPr>
-                    <pic:cNvPr id="0" name="image1.png"/>
+                    <pic:cNvPr id="0" name="image5.png"/>
                     <pic:cNvPicPr preferRelativeResize="0"/>
                   </pic:nvPicPr>
                   <pic:blipFill>
@@ -3567,7 +3566,7 @@
     <w:p>
       <w:pPr>
         <w:ind w:left="0" w:firstLine="0"/>
-        <w:jc w:val="left"/>
+        <w:jc w:val="both"/>
         <w:rPr>
           <w:sz w:val="28"/>
           <w:szCs w:val="28"/>
@@ -3585,37 +3584,37 @@
     <w:p>
       <w:pPr>
         <w:ind w:left="0" w:firstLine="0"/>
-        <w:jc w:val="left"/>
-        <w:rPr>
-          <w:sz w:val="28"/>
-          <w:szCs w:val="28"/>
-        </w:rPr>
-      </w:pPr>
-      <w:r>
-        <w:rPr>
-          <w:rtl w:val="0"/>
-        </w:rPr>
-      </w:r>
-    </w:p>
-    <w:p>
-      <w:pPr>
-        <w:ind w:left="0" w:firstLine="0"/>
-        <w:jc w:val="left"/>
-        <w:rPr>
-          <w:sz w:val="28"/>
-          <w:szCs w:val="28"/>
-        </w:rPr>
-      </w:pPr>
-      <w:r>
-        <w:rPr>
-          <w:rtl w:val="0"/>
-        </w:rPr>
-      </w:r>
-    </w:p>
-    <w:p>
-      <w:pPr>
-        <w:ind w:left="0" w:firstLine="0"/>
-        <w:jc w:val="left"/>
+        <w:jc w:val="both"/>
+        <w:rPr>
+          <w:sz w:val="28"/>
+          <w:szCs w:val="28"/>
+        </w:rPr>
+      </w:pPr>
+      <w:r>
+        <w:rPr>
+          <w:rtl w:val="0"/>
+        </w:rPr>
+      </w:r>
+    </w:p>
+    <w:p>
+      <w:pPr>
+        <w:ind w:left="0" w:firstLine="0"/>
+        <w:jc w:val="both"/>
+        <w:rPr>
+          <w:sz w:val="28"/>
+          <w:szCs w:val="28"/>
+        </w:rPr>
+      </w:pPr>
+      <w:r>
+        <w:rPr>
+          <w:rtl w:val="0"/>
+        </w:rPr>
+      </w:r>
+    </w:p>
+    <w:p>
+      <w:pPr>
+        <w:ind w:left="0" w:firstLine="0"/>
+        <w:jc w:val="both"/>
         <w:rPr>
           <w:sz w:val="28"/>
           <w:szCs w:val="28"/>
@@ -3633,7 +3632,7 @@
     <w:p>
       <w:pPr>
         <w:ind w:left="0" w:firstLine="0"/>
-        <w:jc w:val="left"/>
+        <w:jc w:val="both"/>
         <w:rPr>
           <w:sz w:val="28"/>
           <w:szCs w:val="28"/>
@@ -3651,7 +3650,7 @@
     <w:p>
       <w:pPr>
         <w:ind w:left="0" w:firstLine="0"/>
-        <w:jc w:val="left"/>
+        <w:jc w:val="both"/>
         <w:rPr>
           <w:sz w:val="28"/>
           <w:szCs w:val="28"/>
@@ -3669,7 +3668,7 @@
     <w:p>
       <w:pPr>
         <w:ind w:left="720" w:firstLine="0"/>
-        <w:jc w:val="left"/>
+        <w:jc w:val="both"/>
         <w:rPr>
           <w:sz w:val="28"/>
           <w:szCs w:val="28"/>
@@ -4035,12 +4034,12 @@
           <wp:inline distB="114300" distT="114300" distL="114300" distR="114300">
             <wp:extent cx="5731200" cy="1219200"/>
             <wp:effectExtent b="0" l="0" r="0" t="0"/>
-            <wp:docPr id="1" name="image2.png"/>
+            <wp:docPr id="1" name="image10.png"/>
             <a:graphic>
               <a:graphicData uri="http://schemas.openxmlformats.org/drawingml/2006/picture">
                 <pic:pic>
                   <pic:nvPicPr>
-                    <pic:cNvPr id="0" name="image2.png"/>
+                    <pic:cNvPr id="0" name="image10.png"/>
                     <pic:cNvPicPr preferRelativeResize="0"/>
                   </pic:nvPicPr>
                   <pic:blipFill>
@@ -4552,7 +4551,7 @@
     <w:p>
       <w:pPr>
         <w:ind w:left="0" w:firstLine="0"/>
-        <w:jc w:val="left"/>
+        <w:jc w:val="both"/>
         <w:rPr>
           <w:sz w:val="28"/>
           <w:szCs w:val="28"/>
@@ -4571,37 +4570,22 @@
     <w:p>
       <w:pPr>
         <w:ind w:left="0" w:firstLine="0"/>
-        <w:jc w:val="left"/>
-        <w:rPr>
-          <w:sz w:val="28"/>
-          <w:szCs w:val="28"/>
-        </w:rPr>
-      </w:pPr>
-      <w:r>
-        <w:rPr>
-          <w:rtl w:val="0"/>
-        </w:rPr>
-      </w:r>
-    </w:p>
-    <w:p>
-      <w:pPr>
-        <w:ind w:left="0" w:firstLine="0"/>
-        <w:jc w:val="left"/>
-        <w:rPr>
-          <w:sz w:val="28"/>
-          <w:szCs w:val="28"/>
-        </w:rPr>
-      </w:pPr>
-      <w:r>
-        <w:rPr>
-          <w:rtl w:val="0"/>
-        </w:rPr>
-      </w:r>
-    </w:p>
-    <w:p>
-      <w:pPr>
-        <w:ind w:left="0" w:firstLine="0"/>
-        <w:jc w:val="right"/>
+        <w:jc w:val="both"/>
+        <w:rPr>
+          <w:sz w:val="28"/>
+          <w:szCs w:val="28"/>
+        </w:rPr>
+      </w:pPr>
+      <w:r>
+        <w:rPr>
+          <w:rtl w:val="0"/>
+        </w:rPr>
+      </w:r>
+    </w:p>
+    <w:p>
+      <w:pPr>
+        <w:ind w:left="0" w:firstLine="0"/>
+        <w:jc w:val="both"/>
         <w:rPr>
           <w:sz w:val="28"/>
           <w:szCs w:val="28"/>
@@ -4619,7 +4603,7 @@
     <w:p>
       <w:pPr>
         <w:ind w:left="0" w:firstLine="0"/>
-        <w:jc w:val="left"/>
+        <w:jc w:val="both"/>
         <w:rPr>
           <w:sz w:val="28"/>
           <w:szCs w:val="28"/>
@@ -4638,7 +4622,7 @@
     <w:p>
       <w:pPr>
         <w:ind w:left="0" w:firstLine="0"/>
-        <w:jc w:val="left"/>
+        <w:jc w:val="both"/>
         <w:rPr>
           <w:sz w:val="28"/>
           <w:szCs w:val="28"/>
@@ -4661,7 +4645,7 @@
           <w:numId w:val="3"/>
         </w:numPr>
         <w:ind w:left="1440" w:hanging="360"/>
-        <w:jc w:val="left"/>
+        <w:jc w:val="both"/>
         <w:rPr>
           <w:sz w:val="28"/>
           <w:szCs w:val="28"/>
@@ -4684,7 +4668,7 @@
           <w:numId w:val="3"/>
         </w:numPr>
         <w:ind w:left="1440" w:hanging="360"/>
-        <w:jc w:val="left"/>
+        <w:jc w:val="both"/>
         <w:rPr>
           <w:sz w:val="28"/>
           <w:szCs w:val="28"/>
@@ -4707,7 +4691,7 @@
           <w:numId w:val="3"/>
         </w:numPr>
         <w:ind w:left="1440" w:hanging="360"/>
-        <w:jc w:val="left"/>
+        <w:jc w:val="both"/>
         <w:rPr>
           <w:sz w:val="28"/>
           <w:szCs w:val="28"/>
@@ -4726,139 +4710,55 @@
     <w:p>
       <w:pPr>
         <w:ind w:left="0" w:firstLine="0"/>
-        <w:jc w:val="left"/>
-        <w:rPr>
-          <w:sz w:val="28"/>
-          <w:szCs w:val="28"/>
-        </w:rPr>
-      </w:pPr>
-      <w:r>
-        <w:rPr>
-          <w:rtl w:val="0"/>
-        </w:rPr>
-      </w:r>
-    </w:p>
-    <w:p>
-      <w:pPr>
-        <w:ind w:left="0" w:firstLine="0"/>
-        <w:jc w:val="left"/>
-        <w:rPr>
-          <w:sz w:val="28"/>
-          <w:szCs w:val="28"/>
-        </w:rPr>
-      </w:pPr>
-      <w:r>
-        <w:rPr>
-          <w:rtl w:val="0"/>
-        </w:rPr>
-      </w:r>
-    </w:p>
-    <w:p>
-      <w:pPr>
-        <w:ind w:left="0" w:firstLine="0"/>
-        <w:jc w:val="right"/>
-        <w:rPr>
-          <w:sz w:val="28"/>
-          <w:szCs w:val="28"/>
-        </w:rPr>
-      </w:pPr>
-      <w:r>
-        <w:rPr>
-          <w:sz w:val="28"/>
-          <w:szCs w:val="28"/>
-          <w:rtl w:val="0"/>
-        </w:rPr>
-        <w:t xml:space="preserve">Design ul tabelelor in db:</w:t>
-      </w:r>
-    </w:p>
-    <w:p>
-      <w:pPr>
-        <w:ind w:left="0" w:firstLine="0"/>
-        <w:jc w:val="right"/>
-        <w:rPr>
-          <w:sz w:val="28"/>
-          <w:szCs w:val="28"/>
-        </w:rPr>
-      </w:pPr>
-      <w:r>
-        <w:rPr>
-          <w:rtl w:val="0"/>
-        </w:rPr>
-      </w:r>
-    </w:p>
-    <w:p>
-      <w:pPr>
-        <w:ind w:left="0" w:firstLine="0"/>
-        <w:jc w:val="left"/>
-        <w:rPr>
-          <w:sz w:val="28"/>
-          <w:szCs w:val="28"/>
-        </w:rPr>
-      </w:pPr>
-      <w:r>
-        <w:rPr>
-          <w:sz w:val="28"/>
-          <w:szCs w:val="28"/>
-          <w:rtl w:val="0"/>
-        </w:rPr>
-        <w:t xml:space="preserve">Ss tabele din db</w:t>
-      </w:r>
-    </w:p>
-    <w:p>
-      <w:pPr>
-        <w:ind w:left="0" w:firstLine="0"/>
-        <w:jc w:val="left"/>
-        <w:rPr>
-          <w:sz w:val="28"/>
-          <w:szCs w:val="28"/>
-        </w:rPr>
-      </w:pPr>
-      <w:r>
-        <w:rPr>
-          <w:rtl w:val="0"/>
-        </w:rPr>
-      </w:r>
-    </w:p>
-    <w:p>
-      <w:pPr>
-        <w:ind w:left="0" w:firstLine="0"/>
-        <w:jc w:val="right"/>
-        <w:rPr>
-          <w:sz w:val="28"/>
-          <w:szCs w:val="28"/>
-        </w:rPr>
-      </w:pPr>
-      <w:r>
-        <w:rPr>
-          <w:sz w:val="28"/>
-          <w:szCs w:val="28"/>
-          <w:rtl w:val="0"/>
-        </w:rPr>
-        <w:t xml:space="preserve">Relațiile în tabele:</w:t>
-      </w:r>
-    </w:p>
-    <w:p>
-      <w:pPr>
-        <w:ind w:left="0" w:firstLine="0"/>
-        <w:jc w:val="left"/>
-        <w:rPr>
-          <w:sz w:val="28"/>
-          <w:szCs w:val="28"/>
-        </w:rPr>
-      </w:pPr>
-      <w:r>
-        <w:rPr>
-          <w:sz w:val="28"/>
-          <w:szCs w:val="28"/>
-          <w:rtl w:val="0"/>
-        </w:rPr>
-        <w:t xml:space="preserve">Facem schema-ex:</w:t>
-      </w:r>
-    </w:p>
-    <w:p>
-      <w:pPr>
-        <w:ind w:left="0" w:firstLine="0"/>
-        <w:jc w:val="left"/>
+        <w:jc w:val="both"/>
+        <w:rPr>
+          <w:sz w:val="28"/>
+          <w:szCs w:val="28"/>
+        </w:rPr>
+      </w:pPr>
+      <w:r>
+        <w:rPr>
+          <w:rtl w:val="0"/>
+        </w:rPr>
+      </w:r>
+    </w:p>
+    <w:p>
+      <w:pPr>
+        <w:ind w:left="0" w:firstLine="0"/>
+        <w:jc w:val="both"/>
+        <w:rPr>
+          <w:sz w:val="28"/>
+          <w:szCs w:val="28"/>
+        </w:rPr>
+      </w:pPr>
+      <w:r>
+        <w:rPr>
+          <w:rtl w:val="0"/>
+        </w:rPr>
+      </w:r>
+    </w:p>
+    <w:p>
+      <w:pPr>
+        <w:ind w:left="1440" w:firstLine="0"/>
+        <w:jc w:val="both"/>
+        <w:rPr>
+          <w:sz w:val="28"/>
+          <w:szCs w:val="28"/>
+        </w:rPr>
+      </w:pPr>
+      <w:r>
+        <w:rPr>
+          <w:sz w:val="28"/>
+          <w:szCs w:val="28"/>
+          <w:rtl w:val="0"/>
+        </w:rPr>
+        <w:t xml:space="preserve">Proiectarea tabelelor în baza de date</w:t>
+      </w:r>
+    </w:p>
+    <w:p>
+      <w:pPr>
+        <w:ind w:left="0" w:firstLine="0"/>
+        <w:jc w:val="both"/>
         <w:rPr>
           <w:sz w:val="28"/>
           <w:szCs w:val="28"/>
@@ -4871,14 +4771,14 @@
         </w:rPr>
         <w:drawing>
           <wp:inline distB="114300" distT="114300" distL="114300" distR="114300">
-            <wp:extent cx="4090988" cy="3425013"/>
+            <wp:extent cx="3154680" cy="3182515"/>
             <wp:effectExtent b="0" l="0" r="0" t="0"/>
-            <wp:docPr id="3" name="image4.png"/>
+            <wp:docPr id="9" name="image9.jpg"/>
             <a:graphic>
               <a:graphicData uri="http://schemas.openxmlformats.org/drawingml/2006/picture">
                 <pic:pic>
                   <pic:nvPicPr>
-                    <pic:cNvPr id="0" name="image4.png"/>
+                    <pic:cNvPr id="0" name="image9.jpg"/>
                     <pic:cNvPicPr preferRelativeResize="0"/>
                   </pic:nvPicPr>
                   <pic:blipFill>
@@ -4891,7 +4791,7 @@
                   <pic:spPr>
                     <a:xfrm>
                       <a:off x="0" y="0"/>
-                      <a:ext cx="4090988" cy="3425013"/>
+                      <a:ext cx="3154680" cy="3182515"/>
                     </a:xfrm>
                     <a:prstGeom prst="rect"/>
                     <a:ln/>
@@ -4911,322 +4811,7 @@
     <w:p>
       <w:pPr>
         <w:ind w:left="0" w:firstLine="0"/>
-        <w:jc w:val="left"/>
-        <w:rPr>
-          <w:sz w:val="28"/>
-          <w:szCs w:val="28"/>
-        </w:rPr>
-      </w:pPr>
-      <w:r>
-        <w:rPr>
-          <w:sz w:val="28"/>
-          <w:szCs w:val="28"/>
-          <w:rtl w:val="0"/>
-        </w:rPr>
-        <w:t xml:space="preserve">1. Utilizatori:</w:t>
-      </w:r>
-    </w:p>
-    <w:p>
-      <w:pPr>
-        <w:ind w:left="0" w:firstLine="0"/>
-        <w:jc w:val="left"/>
-        <w:rPr>
-          <w:sz w:val="28"/>
-          <w:szCs w:val="28"/>
-        </w:rPr>
-      </w:pPr>
-      <w:r>
-        <w:rPr>
-          <w:sz w:val="28"/>
-          <w:szCs w:val="28"/>
-          <w:rtl w:val="0"/>
-        </w:rPr>
-        <w:t xml:space="preserve">  Tabelul de utilizatori are cheia primară (Pk) și este un ID de utilizator unic.</w:t>
-      </w:r>
-    </w:p>
-    <w:p>
-      <w:pPr>
-        <w:ind w:left="0" w:firstLine="0"/>
-        <w:jc w:val="left"/>
-        <w:rPr>
-          <w:sz w:val="28"/>
-          <w:szCs w:val="28"/>
-        </w:rPr>
-      </w:pPr>
-      <w:r>
-        <w:rPr>
-          <w:sz w:val="28"/>
-          <w:szCs w:val="28"/>
-          <w:rtl w:val="0"/>
-        </w:rPr>
-        <w:t xml:space="preserve">2. Pacienți:</w:t>
-      </w:r>
-    </w:p>
-    <w:p>
-      <w:pPr>
-        <w:ind w:left="0" w:firstLine="0"/>
-        <w:jc w:val="left"/>
-        <w:rPr>
-          <w:sz w:val="28"/>
-          <w:szCs w:val="28"/>
-        </w:rPr>
-      </w:pPr>
-      <w:r>
-        <w:rPr>
-          <w:sz w:val="28"/>
-          <w:szCs w:val="28"/>
-          <w:rtl w:val="0"/>
-        </w:rPr>
-        <w:t xml:space="preserve">Tabelul de pacienți are o cheie primară (Pk) care este ID-ul pacientului.</w:t>
-      </w:r>
-    </w:p>
-    <w:p>
-      <w:pPr>
-        <w:ind w:left="720" w:firstLine="0"/>
-        <w:jc w:val="center"/>
-        <w:rPr>
-          <w:sz w:val="32"/>
-          <w:szCs w:val="32"/>
-        </w:rPr>
-      </w:pPr>
-      <w:r>
-        <w:rPr>
-          <w:rtl w:val="0"/>
-        </w:rPr>
-      </w:r>
-    </w:p>
-    <w:p>
-      <w:pPr>
-        <w:ind w:left="720" w:firstLine="0"/>
-        <w:jc w:val="center"/>
-        <w:rPr>
-          <w:sz w:val="32"/>
-          <w:szCs w:val="32"/>
-        </w:rPr>
-      </w:pPr>
-      <w:r>
-        <w:rPr>
-          <w:rtl w:val="0"/>
-        </w:rPr>
-      </w:r>
-    </w:p>
-    <w:p>
-      <w:pPr>
-        <w:ind w:left="720" w:firstLine="0"/>
-        <w:jc w:val="center"/>
-        <w:rPr>
-          <w:sz w:val="32"/>
-          <w:szCs w:val="32"/>
-        </w:rPr>
-      </w:pPr>
-      <w:r>
-        <w:rPr>
-          <w:rtl w:val="0"/>
-        </w:rPr>
-      </w:r>
-    </w:p>
-    <w:p>
-      <w:pPr>
-        <w:ind w:left="720" w:firstLine="0"/>
-        <w:jc w:val="center"/>
-        <w:rPr>
-          <w:sz w:val="32"/>
-          <w:szCs w:val="32"/>
-        </w:rPr>
-      </w:pPr>
-      <w:r>
-        <w:rPr>
-          <w:rtl w:val="0"/>
-        </w:rPr>
-      </w:r>
-    </w:p>
-    <w:p>
-      <w:pPr>
-        <w:ind w:left="720" w:firstLine="0"/>
-        <w:jc w:val="center"/>
-        <w:rPr>
-          <w:sz w:val="32"/>
-          <w:szCs w:val="32"/>
-        </w:rPr>
-      </w:pPr>
-      <w:r>
-        <w:rPr>
-          <w:rtl w:val="0"/>
-        </w:rPr>
-      </w:r>
-    </w:p>
-    <w:p>
-      <w:pPr>
-        <w:ind w:left="720" w:firstLine="0"/>
-        <w:jc w:val="center"/>
-        <w:rPr>
-          <w:sz w:val="32"/>
-          <w:szCs w:val="32"/>
-        </w:rPr>
-      </w:pPr>
-      <w:r>
-        <w:rPr>
-          <w:rtl w:val="0"/>
-        </w:rPr>
-      </w:r>
-    </w:p>
-    <w:p>
-      <w:pPr>
-        <w:ind w:left="720" w:firstLine="0"/>
-        <w:jc w:val="center"/>
-        <w:rPr>
-          <w:sz w:val="32"/>
-          <w:szCs w:val="32"/>
-        </w:rPr>
-      </w:pPr>
-      <w:r>
-        <w:rPr>
-          <w:rtl w:val="0"/>
-        </w:rPr>
-      </w:r>
-    </w:p>
-    <w:p>
-      <w:pPr>
-        <w:ind w:left="720" w:firstLine="0"/>
-        <w:jc w:val="center"/>
-        <w:rPr>
-          <w:sz w:val="32"/>
-          <w:szCs w:val="32"/>
-        </w:rPr>
-      </w:pPr>
-      <w:r>
-        <w:rPr>
-          <w:rtl w:val="0"/>
-        </w:rPr>
-      </w:r>
-    </w:p>
-    <w:p>
-      <w:pPr>
-        <w:ind w:left="720" w:firstLine="0"/>
-        <w:jc w:val="center"/>
-        <w:rPr>
-          <w:sz w:val="32"/>
-          <w:szCs w:val="32"/>
-        </w:rPr>
-      </w:pPr>
-      <w:r>
-        <w:rPr>
-          <w:rtl w:val="0"/>
-        </w:rPr>
-      </w:r>
-    </w:p>
-    <w:p>
-      <w:pPr>
-        <w:ind w:left="720" w:firstLine="0"/>
-        <w:jc w:val="center"/>
-        <w:rPr>
-          <w:sz w:val="32"/>
-          <w:szCs w:val="32"/>
-        </w:rPr>
-      </w:pPr>
-      <w:r>
-        <w:rPr>
-          <w:rtl w:val="0"/>
-        </w:rPr>
-      </w:r>
-    </w:p>
-    <w:p>
-      <w:pPr>
-        <w:ind w:left="720" w:firstLine="0"/>
-        <w:jc w:val="center"/>
-        <w:rPr>
-          <w:sz w:val="32"/>
-          <w:szCs w:val="32"/>
-        </w:rPr>
-      </w:pPr>
-      <w:r>
-        <w:rPr>
-          <w:rtl w:val="0"/>
-        </w:rPr>
-      </w:r>
-    </w:p>
-    <w:p>
-      <w:pPr>
-        <w:ind w:left="720" w:firstLine="0"/>
-        <w:jc w:val="center"/>
-        <w:rPr>
-          <w:sz w:val="32"/>
-          <w:szCs w:val="32"/>
-        </w:rPr>
-      </w:pPr>
-      <w:r>
-        <w:rPr>
-          <w:rtl w:val="0"/>
-        </w:rPr>
-      </w:r>
-    </w:p>
-    <w:p>
-      <w:pPr>
-        <w:ind w:left="720" w:firstLine="0"/>
-        <w:jc w:val="center"/>
-        <w:rPr>
-          <w:sz w:val="32"/>
-          <w:szCs w:val="32"/>
-        </w:rPr>
-      </w:pPr>
-      <w:r>
-        <w:rPr>
-          <w:rtl w:val="0"/>
-        </w:rPr>
-      </w:r>
-    </w:p>
-    <w:p>
-      <w:pPr>
-        <w:ind w:left="720" w:firstLine="0"/>
-        <w:jc w:val="center"/>
-        <w:rPr>
-          <w:sz w:val="32"/>
-          <w:szCs w:val="32"/>
-        </w:rPr>
-      </w:pPr>
-      <w:r>
-        <w:rPr>
-          <w:rtl w:val="0"/>
-        </w:rPr>
-      </w:r>
-    </w:p>
-    <w:p>
-      <w:pPr>
-        <w:ind w:left="720" w:firstLine="0"/>
-        <w:jc w:val="center"/>
-        <w:rPr>
-          <w:sz w:val="32"/>
-          <w:szCs w:val="32"/>
-        </w:rPr>
-      </w:pPr>
-      <w:r>
-        <w:rPr>
-          <w:sz w:val="32"/>
-          <w:szCs w:val="32"/>
-          <w:rtl w:val="0"/>
-        </w:rPr>
-        <w:t xml:space="preserve">User Interface Design</w:t>
-      </w:r>
-    </w:p>
-    <w:p>
-      <w:pPr>
-        <w:ind w:left="720" w:firstLine="0"/>
-        <w:jc w:val="center"/>
-        <w:rPr>
-          <w:sz w:val="28"/>
-          <w:szCs w:val="28"/>
-        </w:rPr>
-      </w:pPr>
-      <w:r>
-        <w:rPr>
-          <w:rtl w:val="0"/>
-        </w:rPr>
-      </w:r>
-    </w:p>
-    <w:p>
-      <w:pPr>
-        <w:ind w:left="720" w:firstLine="0"/>
-        <w:jc w:val="left"/>
+        <w:jc w:val="both"/>
         <w:rPr>
           <w:sz w:val="28"/>
           <w:szCs w:val="28"/>
@@ -5239,14 +4824,14 @@
         </w:rPr>
         <w:drawing>
           <wp:inline distB="114300" distT="114300" distL="114300" distR="114300">
-            <wp:extent cx="4295775" cy="4962525"/>
+            <wp:extent cx="3294422" cy="3182112"/>
             <wp:effectExtent b="0" l="0" r="0" t="0"/>
-            <wp:docPr id="2" name="image3.png"/>
+            <wp:docPr id="8" name="image3.jpg"/>
             <a:graphic>
               <a:graphicData uri="http://schemas.openxmlformats.org/drawingml/2006/picture">
                 <pic:pic>
                   <pic:nvPicPr>
-                    <pic:cNvPr id="0" name="image3.png"/>
+                    <pic:cNvPr id="0" name="image3.jpg"/>
                     <pic:cNvPicPr preferRelativeResize="0"/>
                   </pic:nvPicPr>
                   <pic:blipFill>
@@ -5259,7 +4844,7 @@
                   <pic:spPr>
                     <a:xfrm>
                       <a:off x="0" y="0"/>
-                      <a:ext cx="4295775" cy="4962525"/>
+                      <a:ext cx="3294422" cy="3182112"/>
                     </a:xfrm>
                     <a:prstGeom prst="rect"/>
                     <a:ln/>
@@ -5279,85 +4864,2229 @@
     <w:p>
       <w:pPr>
         <w:ind w:left="0" w:firstLine="0"/>
-        <w:rPr>
-          <w:sz w:val="28"/>
-          <w:szCs w:val="28"/>
-        </w:rPr>
-      </w:pPr>
-      <w:r>
-        <w:rPr>
-          <w:rtl w:val="0"/>
-        </w:rPr>
-      </w:r>
-    </w:p>
-    <w:p>
-      <w:pPr>
-        <w:ind w:left="0" w:firstLine="0"/>
-        <w:rPr>
-          <w:sz w:val="28"/>
-          <w:szCs w:val="28"/>
-        </w:rPr>
-      </w:pPr>
-      <w:r>
-        <w:rPr>
-          <w:rtl w:val="0"/>
-        </w:rPr>
-      </w:r>
-    </w:p>
-    <w:p>
-      <w:pPr>
-        <w:ind w:left="0" w:firstLine="0"/>
-        <w:rPr>
-          <w:sz w:val="28"/>
-          <w:szCs w:val="28"/>
-        </w:rPr>
-      </w:pPr>
-      <w:r>
-        <w:rPr>
-          <w:rtl w:val="0"/>
-        </w:rPr>
-      </w:r>
-    </w:p>
-    <w:p>
-      <w:pPr>
-        <w:ind w:left="0" w:firstLine="0"/>
-        <w:rPr>
-          <w:sz w:val="28"/>
-          <w:szCs w:val="28"/>
-        </w:rPr>
-      </w:pPr>
-      <w:r>
-        <w:rPr>
-          <w:rtl w:val="0"/>
-        </w:rPr>
-      </w:r>
-    </w:p>
-    <w:p>
-      <w:pPr>
-        <w:ind w:left="0" w:firstLine="0"/>
-        <w:rPr>
-          <w:sz w:val="28"/>
-          <w:szCs w:val="28"/>
-        </w:rPr>
-      </w:pPr>
-      <w:r>
-        <w:rPr>
-          <w:rtl w:val="0"/>
-        </w:rPr>
-      </w:r>
-    </w:p>
-    <w:p>
-      <w:pPr>
-        <w:ind w:left="0" w:firstLine="0"/>
-        <w:rPr>
-          <w:sz w:val="28"/>
-          <w:szCs w:val="28"/>
-        </w:rPr>
-      </w:pPr>
-      <w:r>
-        <w:rPr>
-          <w:rtl w:val="0"/>
-        </w:rPr>
+        <w:jc w:val="both"/>
+        <w:rPr>
+          <w:sz w:val="28"/>
+          <w:szCs w:val="28"/>
+        </w:rPr>
+      </w:pPr>
+      <w:r>
+        <w:rPr>
+          <w:sz w:val="28"/>
+          <w:szCs w:val="28"/>
+        </w:rPr>
+        <w:drawing>
+          <wp:inline distB="114300" distT="114300" distL="114300" distR="114300">
+            <wp:extent cx="3586163" cy="3770346"/>
+            <wp:effectExtent b="0" l="0" r="0" t="0"/>
+            <wp:docPr id="17" name="image4.jpg"/>
+            <a:graphic>
+              <a:graphicData uri="http://schemas.openxmlformats.org/drawingml/2006/picture">
+                <pic:pic>
+                  <pic:nvPicPr>
+                    <pic:cNvPr id="0" name="image4.jpg"/>
+                    <pic:cNvPicPr preferRelativeResize="0"/>
+                  </pic:nvPicPr>
+                  <pic:blipFill>
+                    <a:blip r:embed="rId10"/>
+                    <a:srcRect b="0" l="0" r="0" t="0"/>
+                    <a:stretch>
+                      <a:fillRect/>
+                    </a:stretch>
+                  </pic:blipFill>
+                  <pic:spPr>
+                    <a:xfrm>
+                      <a:off x="0" y="0"/>
+                      <a:ext cx="3586163" cy="3770346"/>
+                    </a:xfrm>
+                    <a:prstGeom prst="rect"/>
+                    <a:ln/>
+                  </pic:spPr>
+                </pic:pic>
+              </a:graphicData>
+            </a:graphic>
+          </wp:inline>
+        </w:drawing>
+      </w:r>
+      <w:r>
+        <w:rPr>
+          <w:rtl w:val="0"/>
+        </w:rPr>
+      </w:r>
+    </w:p>
+    <w:p>
+      <w:pPr>
+        <w:ind w:left="0" w:firstLine="0"/>
+        <w:jc w:val="both"/>
+        <w:rPr>
+          <w:sz w:val="28"/>
+          <w:szCs w:val="28"/>
+        </w:rPr>
+      </w:pPr>
+      <w:r>
+        <w:rPr>
+          <w:sz w:val="28"/>
+          <w:szCs w:val="28"/>
+        </w:rPr>
+        <w:drawing>
+          <wp:inline distB="114300" distT="114300" distL="114300" distR="114300">
+            <wp:extent cx="4662488" cy="3352483"/>
+            <wp:effectExtent b="0" l="0" r="0" t="0"/>
+            <wp:docPr id="12" name="image8.jpg"/>
+            <a:graphic>
+              <a:graphicData uri="http://schemas.openxmlformats.org/drawingml/2006/picture">
+                <pic:pic>
+                  <pic:nvPicPr>
+                    <pic:cNvPr id="0" name="image8.jpg"/>
+                    <pic:cNvPicPr preferRelativeResize="0"/>
+                  </pic:nvPicPr>
+                  <pic:blipFill>
+                    <a:blip r:embed="rId11"/>
+                    <a:srcRect b="0" l="0" r="0" t="0"/>
+                    <a:stretch>
+                      <a:fillRect/>
+                    </a:stretch>
+                  </pic:blipFill>
+                  <pic:spPr>
+                    <a:xfrm>
+                      <a:off x="0" y="0"/>
+                      <a:ext cx="4662488" cy="3352483"/>
+                    </a:xfrm>
+                    <a:prstGeom prst="rect"/>
+                    <a:ln/>
+                  </pic:spPr>
+                </pic:pic>
+              </a:graphicData>
+            </a:graphic>
+          </wp:inline>
+        </w:drawing>
+      </w:r>
+      <w:r>
+        <w:rPr>
+          <w:rtl w:val="0"/>
+        </w:rPr>
+      </w:r>
+    </w:p>
+    <w:p>
+      <w:pPr>
+        <w:ind w:left="0" w:firstLine="0"/>
+        <w:jc w:val="both"/>
+        <w:rPr>
+          <w:sz w:val="28"/>
+          <w:szCs w:val="28"/>
+        </w:rPr>
+      </w:pPr>
+      <w:r>
+        <w:rPr>
+          <w:sz w:val="28"/>
+          <w:szCs w:val="28"/>
+        </w:rPr>
+        <w:drawing>
+          <wp:inline distB="114300" distT="114300" distL="114300" distR="114300">
+            <wp:extent cx="5007843" cy="3721841"/>
+            <wp:effectExtent b="0" l="0" r="0" t="0"/>
+            <wp:docPr id="13" name="image13.jpg"/>
+            <a:graphic>
+              <a:graphicData uri="http://schemas.openxmlformats.org/drawingml/2006/picture">
+                <pic:pic>
+                  <pic:nvPicPr>
+                    <pic:cNvPr id="0" name="image13.jpg"/>
+                    <pic:cNvPicPr preferRelativeResize="0"/>
+                  </pic:nvPicPr>
+                  <pic:blipFill>
+                    <a:blip r:embed="rId12"/>
+                    <a:srcRect b="0" l="0" r="0" t="0"/>
+                    <a:stretch>
+                      <a:fillRect/>
+                    </a:stretch>
+                  </pic:blipFill>
+                  <pic:spPr>
+                    <a:xfrm>
+                      <a:off x="0" y="0"/>
+                      <a:ext cx="5007843" cy="3721841"/>
+                    </a:xfrm>
+                    <a:prstGeom prst="rect"/>
+                    <a:ln/>
+                  </pic:spPr>
+                </pic:pic>
+              </a:graphicData>
+            </a:graphic>
+          </wp:inline>
+        </w:drawing>
+      </w:r>
+      <w:r>
+        <w:rPr>
+          <w:rtl w:val="0"/>
+        </w:rPr>
+      </w:r>
+    </w:p>
+    <w:p>
+      <w:pPr>
+        <w:ind w:left="0" w:firstLine="0"/>
+        <w:jc w:val="both"/>
+        <w:rPr>
+          <w:sz w:val="28"/>
+          <w:szCs w:val="28"/>
+        </w:rPr>
+      </w:pPr>
+      <w:r>
+        <w:rPr>
+          <w:rtl w:val="0"/>
+        </w:rPr>
+      </w:r>
+    </w:p>
+    <w:p>
+      <w:pPr>
+        <w:ind w:left="0" w:firstLine="0"/>
+        <w:jc w:val="both"/>
+        <w:rPr>
+          <w:sz w:val="28"/>
+          <w:szCs w:val="28"/>
+        </w:rPr>
+      </w:pPr>
+      <w:r>
+        <w:rPr>
+          <w:rtl w:val="0"/>
+        </w:rPr>
+      </w:r>
+    </w:p>
+    <w:p>
+      <w:pPr>
+        <w:ind w:left="0" w:firstLine="0"/>
+        <w:jc w:val="both"/>
+        <w:rPr>
+          <w:sz w:val="28"/>
+          <w:szCs w:val="28"/>
+        </w:rPr>
+      </w:pPr>
+      <w:r>
+        <w:rPr>
+          <w:rtl w:val="0"/>
+        </w:rPr>
+      </w:r>
+    </w:p>
+    <w:p>
+      <w:pPr>
+        <w:ind w:left="0" w:firstLine="0"/>
+        <w:jc w:val="both"/>
+        <w:rPr>
+          <w:sz w:val="28"/>
+          <w:szCs w:val="28"/>
+        </w:rPr>
+      </w:pPr>
+      <w:r>
+        <w:rPr>
+          <w:rtl w:val="0"/>
+        </w:rPr>
+      </w:r>
+    </w:p>
+    <w:p>
+      <w:pPr>
+        <w:ind w:left="0" w:firstLine="0"/>
+        <w:jc w:val="both"/>
+        <w:rPr>
+          <w:sz w:val="28"/>
+          <w:szCs w:val="28"/>
+        </w:rPr>
+      </w:pPr>
+      <w:r>
+        <w:rPr>
+          <w:rtl w:val="0"/>
+        </w:rPr>
+      </w:r>
+    </w:p>
+    <w:p>
+      <w:pPr>
+        <w:ind w:left="1440" w:firstLine="0"/>
+        <w:jc w:val="both"/>
+        <w:rPr>
+          <w:sz w:val="28"/>
+          <w:szCs w:val="28"/>
+        </w:rPr>
+      </w:pPr>
+      <w:r>
+        <w:rPr>
+          <w:sz w:val="28"/>
+          <w:szCs w:val="28"/>
+          <w:rtl w:val="0"/>
+        </w:rPr>
+        <w:t xml:space="preserve">Relația tabelelor</w:t>
+      </w:r>
+    </w:p>
+    <w:p>
+      <w:pPr>
+        <w:ind w:left="1440" w:firstLine="720"/>
+        <w:jc w:val="both"/>
+        <w:rPr>
+          <w:sz w:val="28"/>
+          <w:szCs w:val="28"/>
+        </w:rPr>
+      </w:pPr>
+      <w:r>
+        <w:rPr>
+          <w:rtl w:val="0"/>
+        </w:rPr>
+      </w:r>
+    </w:p>
+    <w:p>
+      <w:pPr>
+        <w:ind w:left="0" w:firstLine="0"/>
+        <w:jc w:val="both"/>
+        <w:rPr>
+          <w:sz w:val="28"/>
+          <w:szCs w:val="28"/>
+        </w:rPr>
+      </w:pPr>
+      <w:r>
+        <w:rPr>
+          <w:sz w:val="28"/>
+          <w:szCs w:val="28"/>
+        </w:rPr>
+        <w:drawing>
+          <wp:inline distB="114300" distT="114300" distL="114300" distR="114300">
+            <wp:extent cx="5162550" cy="3724275"/>
+            <wp:effectExtent b="0" l="0" r="0" t="0"/>
+            <wp:docPr id="5" name="image2.png"/>
+            <a:graphic>
+              <a:graphicData uri="http://schemas.openxmlformats.org/drawingml/2006/picture">
+                <pic:pic>
+                  <pic:nvPicPr>
+                    <pic:cNvPr id="0" name="image2.png"/>
+                    <pic:cNvPicPr preferRelativeResize="0"/>
+                  </pic:nvPicPr>
+                  <pic:blipFill>
+                    <a:blip r:embed="rId13"/>
+                    <a:srcRect b="0" l="0" r="0" t="0"/>
+                    <a:stretch>
+                      <a:fillRect/>
+                    </a:stretch>
+                  </pic:blipFill>
+                  <pic:spPr>
+                    <a:xfrm>
+                      <a:off x="0" y="0"/>
+                      <a:ext cx="5162550" cy="3724275"/>
+                    </a:xfrm>
+                    <a:prstGeom prst="rect"/>
+                    <a:ln/>
+                  </pic:spPr>
+                </pic:pic>
+              </a:graphicData>
+            </a:graphic>
+          </wp:inline>
+        </w:drawing>
+      </w:r>
+      <w:r>
+        <w:rPr>
+          <w:rtl w:val="0"/>
+        </w:rPr>
+      </w:r>
+    </w:p>
+    <w:p>
+      <w:pPr>
+        <w:ind w:left="1440" w:firstLine="720"/>
+        <w:jc w:val="both"/>
+        <w:rPr>
+          <w:sz w:val="28"/>
+          <w:szCs w:val="28"/>
+        </w:rPr>
+      </w:pPr>
+      <w:r>
+        <w:rPr>
+          <w:rtl w:val="0"/>
+        </w:rPr>
+      </w:r>
+    </w:p>
+    <w:p>
+      <w:pPr>
+        <w:ind w:left="0" w:firstLine="0"/>
+        <w:jc w:val="both"/>
+        <w:rPr>
+          <w:sz w:val="28"/>
+          <w:szCs w:val="28"/>
+        </w:rPr>
+      </w:pPr>
+      <w:r>
+        <w:rPr>
+          <w:rtl w:val="0"/>
+        </w:rPr>
+      </w:r>
+    </w:p>
+    <w:p>
+      <w:pPr>
+        <w:ind w:left="1440" w:firstLine="0"/>
+        <w:jc w:val="both"/>
+        <w:rPr>
+          <w:sz w:val="28"/>
+          <w:szCs w:val="28"/>
+        </w:rPr>
+      </w:pPr>
+      <w:r>
+        <w:rPr>
+          <w:rtl w:val="0"/>
+        </w:rPr>
+      </w:r>
+    </w:p>
+    <w:p>
+      <w:pPr>
+        <w:ind w:left="1440" w:firstLine="0"/>
+        <w:jc w:val="both"/>
+        <w:rPr>
+          <w:sz w:val="28"/>
+          <w:szCs w:val="28"/>
+        </w:rPr>
+      </w:pPr>
+      <w:r>
+        <w:rPr>
+          <w:sz w:val="28"/>
+          <w:szCs w:val="28"/>
+          <w:rtl w:val="0"/>
+        </w:rPr>
+        <w:t xml:space="preserve">Relațiile de date</w:t>
+      </w:r>
+    </w:p>
+    <w:p>
+      <w:pPr>
+        <w:ind w:left="0" w:firstLine="0"/>
+        <w:jc w:val="both"/>
+        <w:rPr>
+          <w:sz w:val="28"/>
+          <w:szCs w:val="28"/>
+        </w:rPr>
+      </w:pPr>
+      <w:r>
+        <w:rPr>
+          <w:rtl w:val="0"/>
+        </w:rPr>
+      </w:r>
+    </w:p>
+    <w:p>
+      <w:pPr>
+        <w:ind w:left="0" w:firstLine="0"/>
+        <w:jc w:val="both"/>
+        <w:rPr>
+          <w:sz w:val="28"/>
+          <w:szCs w:val="28"/>
+        </w:rPr>
+      </w:pPr>
+      <w:r>
+        <w:rPr>
+          <w:sz w:val="28"/>
+          <w:szCs w:val="28"/>
+          <w:rtl w:val="0"/>
+        </w:rPr>
+        <w:t xml:space="preserve">1. Utilizatori:</w:t>
+      </w:r>
+    </w:p>
+    <w:p>
+      <w:pPr>
+        <w:ind w:left="0" w:firstLine="0"/>
+        <w:jc w:val="both"/>
+        <w:rPr>
+          <w:sz w:val="28"/>
+          <w:szCs w:val="28"/>
+        </w:rPr>
+      </w:pPr>
+      <w:r>
+        <w:rPr>
+          <w:sz w:val="28"/>
+          <w:szCs w:val="28"/>
+          <w:rtl w:val="0"/>
+        </w:rPr>
+        <w:t xml:space="preserve">  Tabelul de utilizatori are cheia primară (Pk) și este un ID de utilizator unic.De asemenea,are și o cheie străină (Fk), IDdoctor, care face referire la tabelul de înregistrare a pacienților. </w:t>
+      </w:r>
+    </w:p>
+    <w:p>
+      <w:pPr>
+        <w:ind w:left="0" w:firstLine="0"/>
+        <w:jc w:val="both"/>
+        <w:rPr>
+          <w:sz w:val="28"/>
+          <w:szCs w:val="28"/>
+        </w:rPr>
+      </w:pPr>
+      <w:r>
+        <w:rPr>
+          <w:sz w:val="28"/>
+          <w:szCs w:val="28"/>
+          <w:rtl w:val="0"/>
+        </w:rPr>
+        <w:t xml:space="preserve">2. Pacienți:</w:t>
+      </w:r>
+    </w:p>
+    <w:p>
+      <w:pPr>
+        <w:ind w:left="0" w:firstLine="0"/>
+        <w:jc w:val="both"/>
+        <w:rPr>
+          <w:sz w:val="28"/>
+          <w:szCs w:val="28"/>
+        </w:rPr>
+      </w:pPr>
+      <w:r>
+        <w:rPr>
+          <w:sz w:val="28"/>
+          <w:szCs w:val="28"/>
+          <w:rtl w:val="0"/>
+        </w:rPr>
+        <w:t xml:space="preserve">  Tabelul de pacienți are o cheie primară (Pk) care este ID-ul pacientului și una străina (Fk), IDpacient mai exact care face referire la tabela de programări.</w:t>
+      </w:r>
+    </w:p>
+    <w:p>
+      <w:pPr>
+        <w:ind w:left="0" w:firstLine="0"/>
+        <w:jc w:val="both"/>
+        <w:rPr>
+          <w:sz w:val="28"/>
+          <w:szCs w:val="28"/>
+        </w:rPr>
+      </w:pPr>
+      <w:r>
+        <w:rPr>
+          <w:sz w:val="28"/>
+          <w:szCs w:val="28"/>
+          <w:rtl w:val="0"/>
+        </w:rPr>
+        <w:t xml:space="preserve">3. Intervenții:</w:t>
+      </w:r>
+    </w:p>
+    <w:p>
+      <w:pPr>
+        <w:ind w:left="0" w:firstLine="0"/>
+        <w:jc w:val="both"/>
+        <w:rPr>
+          <w:sz w:val="28"/>
+          <w:szCs w:val="28"/>
+        </w:rPr>
+      </w:pPr>
+      <w:r>
+        <w:rPr>
+          <w:sz w:val="28"/>
+          <w:szCs w:val="28"/>
+          <w:rtl w:val="0"/>
+        </w:rPr>
+        <w:t xml:space="preserve">  Tabelul de intervenții are propria cheie primară (PK) care este ID-ul intervenției dar are și o cheie străina (Fk), IDintervention, care face referire la tabelele de preț și agendă.</w:t>
+      </w:r>
+    </w:p>
+    <w:p>
+      <w:pPr>
+        <w:ind w:left="0" w:firstLine="0"/>
+        <w:jc w:val="both"/>
+        <w:rPr>
+          <w:sz w:val="28"/>
+          <w:szCs w:val="28"/>
+        </w:rPr>
+      </w:pPr>
+      <w:r>
+        <w:rPr>
+          <w:rtl w:val="0"/>
+        </w:rPr>
+      </w:r>
+    </w:p>
+    <w:p>
+      <w:pPr>
+        <w:ind w:left="0" w:firstLine="0"/>
+        <w:jc w:val="both"/>
+        <w:rPr>
+          <w:sz w:val="28"/>
+          <w:szCs w:val="28"/>
+        </w:rPr>
+      </w:pPr>
+      <w:r>
+        <w:rPr>
+          <w:rtl w:val="0"/>
+        </w:rPr>
+      </w:r>
+    </w:p>
+    <w:p>
+      <w:pPr>
+        <w:ind w:left="0" w:firstLine="0"/>
+        <w:jc w:val="both"/>
+        <w:rPr>
+          <w:sz w:val="28"/>
+          <w:szCs w:val="28"/>
+        </w:rPr>
+      </w:pPr>
+      <w:r>
+        <w:rPr>
+          <w:sz w:val="28"/>
+          <w:szCs w:val="28"/>
+          <w:rtl w:val="0"/>
+        </w:rPr>
+        <w:t xml:space="preserve">4. Programări:</w:t>
+      </w:r>
+    </w:p>
+    <w:p>
+      <w:pPr>
+        <w:ind w:left="0" w:firstLine="0"/>
+        <w:jc w:val="both"/>
+        <w:rPr>
+          <w:sz w:val="28"/>
+          <w:szCs w:val="28"/>
+        </w:rPr>
+      </w:pPr>
+      <w:r>
+        <w:rPr>
+          <w:sz w:val="28"/>
+          <w:szCs w:val="28"/>
+          <w:rtl w:val="0"/>
+        </w:rPr>
+        <w:t xml:space="preserve">  Tabelul de programări are o cheie primară (PK) care este ID-ul programării.De asemenea are și cheie străină, IDappointment mai exact, care face referire la tabela agenda. </w:t>
+      </w:r>
+    </w:p>
+    <w:p>
+      <w:pPr>
+        <w:ind w:left="0" w:firstLine="0"/>
+        <w:jc w:val="both"/>
+        <w:rPr>
+          <w:sz w:val="28"/>
+          <w:szCs w:val="28"/>
+        </w:rPr>
+      </w:pPr>
+      <w:r>
+        <w:rPr>
+          <w:sz w:val="28"/>
+          <w:szCs w:val="28"/>
+          <w:rtl w:val="0"/>
+        </w:rPr>
+        <w:t xml:space="preserve">5. Preț:</w:t>
+      </w:r>
+    </w:p>
+    <w:p>
+      <w:pPr>
+        <w:ind w:left="0" w:firstLine="0"/>
+        <w:jc w:val="both"/>
+        <w:rPr>
+          <w:sz w:val="28"/>
+          <w:szCs w:val="28"/>
+        </w:rPr>
+      </w:pPr>
+      <w:r>
+        <w:rPr>
+          <w:sz w:val="28"/>
+          <w:szCs w:val="28"/>
+          <w:rtl w:val="0"/>
+        </w:rPr>
+        <w:t xml:space="preserve">  Tabelul de prețuri are o cheie primară (PK) care este ID-ul prețului.</w:t>
+      </w:r>
+    </w:p>
+    <w:p>
+      <w:pPr>
+        <w:ind w:left="0" w:firstLine="0"/>
+        <w:jc w:val="both"/>
+        <w:rPr>
+          <w:sz w:val="28"/>
+          <w:szCs w:val="28"/>
+        </w:rPr>
+      </w:pPr>
+      <w:r>
+        <w:rPr>
+          <w:sz w:val="28"/>
+          <w:szCs w:val="28"/>
+          <w:rtl w:val="0"/>
+        </w:rPr>
+        <w:t xml:space="preserve">6. Agenda:</w:t>
+      </w:r>
+    </w:p>
+    <w:p>
+      <w:pPr>
+        <w:ind w:left="0" w:firstLine="0"/>
+        <w:jc w:val="both"/>
+        <w:rPr>
+          <w:sz w:val="28"/>
+          <w:szCs w:val="28"/>
+        </w:rPr>
+      </w:pPr>
+      <w:r>
+        <w:rPr>
+          <w:sz w:val="28"/>
+          <w:szCs w:val="28"/>
+          <w:rtl w:val="0"/>
+        </w:rPr>
+        <w:t xml:space="preserve">  Tabela agenda are proptia cheie primară (PK) care este ID-ul agendei.</w:t>
+      </w:r>
+    </w:p>
+    <w:p>
+      <w:pPr>
+        <w:ind w:left="720" w:firstLine="0"/>
+        <w:jc w:val="center"/>
+        <w:rPr>
+          <w:sz w:val="32"/>
+          <w:szCs w:val="32"/>
+        </w:rPr>
+      </w:pPr>
+      <w:r>
+        <w:rPr>
+          <w:rtl w:val="0"/>
+        </w:rPr>
+      </w:r>
+    </w:p>
+    <w:p>
+      <w:pPr>
+        <w:ind w:left="720" w:firstLine="0"/>
+        <w:jc w:val="center"/>
+        <w:rPr>
+          <w:sz w:val="32"/>
+          <w:szCs w:val="32"/>
+        </w:rPr>
+      </w:pPr>
+      <w:r>
+        <w:rPr>
+          <w:rtl w:val="0"/>
+        </w:rPr>
+      </w:r>
+    </w:p>
+    <w:p>
+      <w:pPr>
+        <w:ind w:left="720" w:firstLine="0"/>
+        <w:jc w:val="center"/>
+        <w:rPr>
+          <w:sz w:val="32"/>
+          <w:szCs w:val="32"/>
+        </w:rPr>
+      </w:pPr>
+      <w:r>
+        <w:rPr>
+          <w:rtl w:val="0"/>
+        </w:rPr>
+      </w:r>
+    </w:p>
+    <w:p>
+      <w:pPr>
+        <w:ind w:left="720" w:firstLine="0"/>
+        <w:jc w:val="center"/>
+        <w:rPr>
+          <w:sz w:val="32"/>
+          <w:szCs w:val="32"/>
+        </w:rPr>
+      </w:pPr>
+      <w:r>
+        <w:rPr>
+          <w:rtl w:val="0"/>
+        </w:rPr>
+      </w:r>
+    </w:p>
+    <w:p>
+      <w:pPr>
+        <w:ind w:left="720" w:firstLine="0"/>
+        <w:jc w:val="center"/>
+        <w:rPr>
+          <w:sz w:val="32"/>
+          <w:szCs w:val="32"/>
+        </w:rPr>
+      </w:pPr>
+      <w:r>
+        <w:rPr>
+          <w:rtl w:val="0"/>
+        </w:rPr>
+      </w:r>
+    </w:p>
+    <w:p>
+      <w:pPr>
+        <w:ind w:left="720" w:firstLine="0"/>
+        <w:jc w:val="center"/>
+        <w:rPr>
+          <w:sz w:val="32"/>
+          <w:szCs w:val="32"/>
+        </w:rPr>
+      </w:pPr>
+      <w:r>
+        <w:rPr>
+          <w:rtl w:val="0"/>
+        </w:rPr>
+      </w:r>
+    </w:p>
+    <w:p>
+      <w:pPr>
+        <w:ind w:left="720" w:firstLine="0"/>
+        <w:jc w:val="center"/>
+        <w:rPr>
+          <w:sz w:val="32"/>
+          <w:szCs w:val="32"/>
+        </w:rPr>
+      </w:pPr>
+      <w:r>
+        <w:rPr>
+          <w:rtl w:val="0"/>
+        </w:rPr>
+      </w:r>
+    </w:p>
+    <w:p>
+      <w:pPr>
+        <w:ind w:left="720" w:firstLine="0"/>
+        <w:jc w:val="center"/>
+        <w:rPr>
+          <w:sz w:val="32"/>
+          <w:szCs w:val="32"/>
+        </w:rPr>
+      </w:pPr>
+      <w:r>
+        <w:rPr>
+          <w:rtl w:val="0"/>
+        </w:rPr>
+      </w:r>
+    </w:p>
+    <w:p>
+      <w:pPr>
+        <w:ind w:left="720" w:firstLine="0"/>
+        <w:jc w:val="center"/>
+        <w:rPr>
+          <w:sz w:val="32"/>
+          <w:szCs w:val="32"/>
+        </w:rPr>
+      </w:pPr>
+      <w:r>
+        <w:rPr>
+          <w:rtl w:val="0"/>
+        </w:rPr>
+      </w:r>
+    </w:p>
+    <w:p>
+      <w:pPr>
+        <w:ind w:left="720" w:firstLine="0"/>
+        <w:jc w:val="center"/>
+        <w:rPr>
+          <w:sz w:val="32"/>
+          <w:szCs w:val="32"/>
+        </w:rPr>
+      </w:pPr>
+      <w:r>
+        <w:rPr>
+          <w:rtl w:val="0"/>
+        </w:rPr>
+      </w:r>
+    </w:p>
+    <w:p>
+      <w:pPr>
+        <w:ind w:left="720" w:firstLine="0"/>
+        <w:jc w:val="center"/>
+        <w:rPr>
+          <w:sz w:val="32"/>
+          <w:szCs w:val="32"/>
+        </w:rPr>
+      </w:pPr>
+      <w:r>
+        <w:rPr>
+          <w:rtl w:val="0"/>
+        </w:rPr>
+      </w:r>
+    </w:p>
+    <w:p>
+      <w:pPr>
+        <w:ind w:left="720" w:firstLine="0"/>
+        <w:jc w:val="center"/>
+        <w:rPr>
+          <w:sz w:val="32"/>
+          <w:szCs w:val="32"/>
+        </w:rPr>
+      </w:pPr>
+      <w:r>
+        <w:rPr>
+          <w:rtl w:val="0"/>
+        </w:rPr>
+      </w:r>
+    </w:p>
+    <w:p>
+      <w:pPr>
+        <w:ind w:left="720" w:firstLine="0"/>
+        <w:jc w:val="center"/>
+        <w:rPr>
+          <w:sz w:val="32"/>
+          <w:szCs w:val="32"/>
+        </w:rPr>
+      </w:pPr>
+      <w:r>
+        <w:rPr>
+          <w:rtl w:val="0"/>
+        </w:rPr>
+      </w:r>
+    </w:p>
+    <w:p>
+      <w:pPr>
+        <w:ind w:left="720" w:firstLine="0"/>
+        <w:jc w:val="center"/>
+        <w:rPr>
+          <w:sz w:val="32"/>
+          <w:szCs w:val="32"/>
+        </w:rPr>
+      </w:pPr>
+      <w:r>
+        <w:rPr>
+          <w:rtl w:val="0"/>
+        </w:rPr>
+      </w:r>
+    </w:p>
+    <w:p>
+      <w:pPr>
+        <w:ind w:left="720" w:firstLine="0"/>
+        <w:jc w:val="center"/>
+        <w:rPr>
+          <w:sz w:val="32"/>
+          <w:szCs w:val="32"/>
+        </w:rPr>
+      </w:pPr>
+      <w:r>
+        <w:rPr>
+          <w:rtl w:val="0"/>
+        </w:rPr>
+      </w:r>
+    </w:p>
+    <w:p>
+      <w:pPr>
+        <w:ind w:left="720" w:firstLine="0"/>
+        <w:jc w:val="center"/>
+        <w:rPr>
+          <w:sz w:val="32"/>
+          <w:szCs w:val="32"/>
+        </w:rPr>
+      </w:pPr>
+      <w:r>
+        <w:rPr>
+          <w:rtl w:val="0"/>
+        </w:rPr>
+      </w:r>
+    </w:p>
+    <w:p>
+      <w:pPr>
+        <w:ind w:left="720" w:firstLine="0"/>
+        <w:jc w:val="center"/>
+        <w:rPr>
+          <w:sz w:val="32"/>
+          <w:szCs w:val="32"/>
+        </w:rPr>
+      </w:pPr>
+      <w:r>
+        <w:rPr>
+          <w:rtl w:val="0"/>
+        </w:rPr>
+      </w:r>
+    </w:p>
+    <w:p>
+      <w:pPr>
+        <w:ind w:left="720" w:firstLine="0"/>
+        <w:jc w:val="center"/>
+        <w:rPr>
+          <w:sz w:val="32"/>
+          <w:szCs w:val="32"/>
+        </w:rPr>
+      </w:pPr>
+      <w:r>
+        <w:rPr>
+          <w:rtl w:val="0"/>
+        </w:rPr>
+      </w:r>
+    </w:p>
+    <w:p>
+      <w:pPr>
+        <w:ind w:left="720" w:firstLine="0"/>
+        <w:jc w:val="center"/>
+        <w:rPr>
+          <w:sz w:val="32"/>
+          <w:szCs w:val="32"/>
+        </w:rPr>
+      </w:pPr>
+      <w:r>
+        <w:rPr>
+          <w:rtl w:val="0"/>
+        </w:rPr>
+      </w:r>
+    </w:p>
+    <w:p>
+      <w:pPr>
+        <w:ind w:left="720" w:firstLine="0"/>
+        <w:jc w:val="center"/>
+        <w:rPr>
+          <w:sz w:val="32"/>
+          <w:szCs w:val="32"/>
+        </w:rPr>
+      </w:pPr>
+      <w:r>
+        <w:rPr>
+          <w:rtl w:val="0"/>
+        </w:rPr>
+      </w:r>
+    </w:p>
+    <w:p>
+      <w:pPr>
+        <w:ind w:left="720" w:firstLine="0"/>
+        <w:jc w:val="center"/>
+        <w:rPr>
+          <w:sz w:val="32"/>
+          <w:szCs w:val="32"/>
+        </w:rPr>
+      </w:pPr>
+      <w:r>
+        <w:rPr>
+          <w:rtl w:val="0"/>
+        </w:rPr>
+      </w:r>
+    </w:p>
+    <w:p>
+      <w:pPr>
+        <w:ind w:left="720" w:firstLine="0"/>
+        <w:jc w:val="center"/>
+        <w:rPr>
+          <w:sz w:val="32"/>
+          <w:szCs w:val="32"/>
+        </w:rPr>
+      </w:pPr>
+      <w:r>
+        <w:rPr>
+          <w:rtl w:val="0"/>
+        </w:rPr>
+      </w:r>
+    </w:p>
+    <w:p>
+      <w:pPr>
+        <w:ind w:left="720" w:firstLine="0"/>
+        <w:jc w:val="center"/>
+        <w:rPr>
+          <w:sz w:val="32"/>
+          <w:szCs w:val="32"/>
+        </w:rPr>
+      </w:pPr>
+      <w:r>
+        <w:rPr>
+          <w:rtl w:val="0"/>
+        </w:rPr>
+      </w:r>
+    </w:p>
+    <w:p>
+      <w:pPr>
+        <w:ind w:left="720" w:firstLine="0"/>
+        <w:jc w:val="center"/>
+        <w:rPr>
+          <w:sz w:val="32"/>
+          <w:szCs w:val="32"/>
+        </w:rPr>
+      </w:pPr>
+      <w:r>
+        <w:rPr>
+          <w:rtl w:val="0"/>
+        </w:rPr>
+      </w:r>
+    </w:p>
+    <w:p>
+      <w:pPr>
+        <w:ind w:left="720" w:firstLine="0"/>
+        <w:jc w:val="center"/>
+        <w:rPr>
+          <w:sz w:val="32"/>
+          <w:szCs w:val="32"/>
+        </w:rPr>
+      </w:pPr>
+      <w:r>
+        <w:rPr>
+          <w:rtl w:val="0"/>
+        </w:rPr>
+      </w:r>
+    </w:p>
+    <w:p>
+      <w:pPr>
+        <w:ind w:left="720" w:firstLine="0"/>
+        <w:jc w:val="center"/>
+        <w:rPr>
+          <w:sz w:val="32"/>
+          <w:szCs w:val="32"/>
+        </w:rPr>
+      </w:pPr>
+      <w:r>
+        <w:rPr>
+          <w:sz w:val="32"/>
+          <w:szCs w:val="32"/>
+          <w:rtl w:val="0"/>
+        </w:rPr>
+        <w:t xml:space="preserve">User Interface Design</w:t>
+      </w:r>
+    </w:p>
+    <w:p>
+      <w:pPr>
+        <w:ind w:left="720" w:firstLine="0"/>
+        <w:rPr>
+          <w:sz w:val="28"/>
+          <w:szCs w:val="28"/>
+        </w:rPr>
+      </w:pPr>
+      <w:r>
+        <w:rPr>
+          <w:rtl w:val="0"/>
+        </w:rPr>
+      </w:r>
+    </w:p>
+    <w:p>
+      <w:pPr>
+        <w:ind w:left="0" w:firstLine="0"/>
+        <w:jc w:val="both"/>
+        <w:rPr>
+          <w:sz w:val="28"/>
+          <w:szCs w:val="28"/>
+        </w:rPr>
+      </w:pPr>
+      <w:r>
+        <w:rPr>
+          <w:sz w:val="28"/>
+          <w:szCs w:val="28"/>
+          <w:rtl w:val="0"/>
+        </w:rPr>
+        <w:tab/>
+        <w:t xml:space="preserve">Aplicația este de tip desktop și poate funcționa pe majoritatea sistemelor de operare, de tip Windows.</w:t>
+      </w:r>
+    </w:p>
+    <w:p>
+      <w:pPr>
+        <w:ind w:left="0" w:firstLine="0"/>
+        <w:jc w:val="both"/>
+        <w:rPr>
+          <w:sz w:val="28"/>
+          <w:szCs w:val="28"/>
+        </w:rPr>
+      </w:pPr>
+      <w:r>
+        <w:rPr>
+          <w:sz w:val="28"/>
+          <w:szCs w:val="28"/>
+          <w:rtl w:val="0"/>
+        </w:rPr>
+        <w:tab/>
+        <w:t xml:space="preserve">Odată instalată, la deschidere apare o fereastră de logare. Aceasta solicită introducerea unor date de utilizator, respectiv un nume de utilizator și o parolă, ce poate corespunde unui medic sau unui administrator.</w:t>
+      </w:r>
+    </w:p>
+    <w:p>
+      <w:pPr>
+        <w:ind w:left="0" w:firstLine="0"/>
+        <w:rPr>
+          <w:sz w:val="28"/>
+          <w:szCs w:val="28"/>
+        </w:rPr>
+      </w:pPr>
+      <w:r>
+        <w:rPr>
+          <w:rtl w:val="0"/>
+        </w:rPr>
+      </w:r>
+    </w:p>
+    <w:p>
+      <w:pPr>
+        <w:ind w:left="720" w:firstLine="0"/>
+        <w:jc w:val="center"/>
+        <w:rPr>
+          <w:sz w:val="32"/>
+          <w:szCs w:val="32"/>
+        </w:rPr>
+      </w:pPr>
+      <w:r>
+        <w:rPr>
+          <w:sz w:val="32"/>
+          <w:szCs w:val="32"/>
+        </w:rPr>
+        <w:drawing>
+          <wp:inline distB="114300" distT="114300" distL="114300" distR="114300">
+            <wp:extent cx="3900303" cy="4795819"/>
+            <wp:effectExtent b="0" l="0" r="0" t="0"/>
+            <wp:docPr id="14" name="image14.jpg"/>
+            <a:graphic>
+              <a:graphicData uri="http://schemas.openxmlformats.org/drawingml/2006/picture">
+                <pic:pic>
+                  <pic:nvPicPr>
+                    <pic:cNvPr id="0" name="image14.jpg"/>
+                    <pic:cNvPicPr preferRelativeResize="0"/>
+                  </pic:nvPicPr>
+                  <pic:blipFill>
+                    <a:blip r:embed="rId14"/>
+                    <a:srcRect b="0" l="0" r="0" t="0"/>
+                    <a:stretch>
+                      <a:fillRect/>
+                    </a:stretch>
+                  </pic:blipFill>
+                  <pic:spPr>
+                    <a:xfrm>
+                      <a:off x="0" y="0"/>
+                      <a:ext cx="3900303" cy="4795819"/>
+                    </a:xfrm>
+                    <a:prstGeom prst="rect"/>
+                    <a:ln/>
+                  </pic:spPr>
+                </pic:pic>
+              </a:graphicData>
+            </a:graphic>
+          </wp:inline>
+        </w:drawing>
+      </w:r>
+      <w:r>
+        <w:rPr>
+          <w:rtl w:val="0"/>
+        </w:rPr>
+      </w:r>
+    </w:p>
+    <w:p>
+      <w:pPr>
+        <w:ind w:left="720" w:firstLine="0"/>
+        <w:jc w:val="center"/>
+        <w:rPr>
+          <w:sz w:val="28"/>
+          <w:szCs w:val="28"/>
+        </w:rPr>
+      </w:pPr>
+      <w:r>
+        <w:rPr>
+          <w:sz w:val="28"/>
+          <w:szCs w:val="28"/>
+          <w:rtl w:val="0"/>
+        </w:rPr>
+        <w:t xml:space="preserve">Figura 1. Interfața de logare</w:t>
+      </w:r>
+    </w:p>
+    <w:p>
+      <w:pPr>
+        <w:ind w:left="0" w:firstLine="0"/>
+        <w:jc w:val="left"/>
+        <w:rPr>
+          <w:sz w:val="28"/>
+          <w:szCs w:val="28"/>
+        </w:rPr>
+      </w:pPr>
+      <w:r>
+        <w:rPr>
+          <w:rtl w:val="0"/>
+        </w:rPr>
+      </w:r>
+    </w:p>
+    <w:p>
+      <w:pPr>
+        <w:ind w:left="0" w:firstLine="0"/>
+        <w:jc w:val="both"/>
+        <w:rPr>
+          <w:sz w:val="28"/>
+          <w:szCs w:val="28"/>
+        </w:rPr>
+      </w:pPr>
+      <w:r>
+        <w:rPr>
+          <w:sz w:val="28"/>
+          <w:szCs w:val="28"/>
+          <w:rtl w:val="0"/>
+        </w:rPr>
+        <w:tab/>
+        <w:t xml:space="preserve">După ce s-au introdus datele, corecte, aplicația identifică dacă acestea corespund unui medic sau unui administrator și continuă cu meniul principal corespunzător acestuia.</w:t>
+      </w:r>
+    </w:p>
+    <w:p>
+      <w:pPr>
+        <w:ind w:left="720" w:firstLine="0"/>
+        <w:jc w:val="center"/>
+        <w:rPr>
+          <w:sz w:val="28"/>
+          <w:szCs w:val="28"/>
+        </w:rPr>
+      </w:pPr>
+      <w:r>
+        <w:rPr>
+          <w:sz w:val="28"/>
+          <w:szCs w:val="28"/>
+        </w:rPr>
+        <w:drawing>
+          <wp:inline distB="114300" distT="114300" distL="114300" distR="114300">
+            <wp:extent cx="3935250" cy="4546043"/>
+            <wp:effectExtent b="0" l="0" r="0" t="0"/>
+            <wp:docPr id="15" name="image1.png"/>
+            <a:graphic>
+              <a:graphicData uri="http://schemas.openxmlformats.org/drawingml/2006/picture">
+                <pic:pic>
+                  <pic:nvPicPr>
+                    <pic:cNvPr id="0" name="image1.png"/>
+                    <pic:cNvPicPr preferRelativeResize="0"/>
+                  </pic:nvPicPr>
+                  <pic:blipFill>
+                    <a:blip r:embed="rId15"/>
+                    <a:srcRect b="0" l="0" r="0" t="0"/>
+                    <a:stretch>
+                      <a:fillRect/>
+                    </a:stretch>
+                  </pic:blipFill>
+                  <pic:spPr>
+                    <a:xfrm>
+                      <a:off x="0" y="0"/>
+                      <a:ext cx="3935250" cy="4546043"/>
+                    </a:xfrm>
+                    <a:prstGeom prst="rect"/>
+                    <a:ln/>
+                  </pic:spPr>
+                </pic:pic>
+              </a:graphicData>
+            </a:graphic>
+          </wp:inline>
+        </w:drawing>
+      </w:r>
+      <w:r>
+        <w:rPr>
+          <w:rtl w:val="0"/>
+        </w:rPr>
+      </w:r>
+    </w:p>
+    <w:p>
+      <w:pPr>
+        <w:ind w:left="0" w:firstLine="720"/>
+        <w:jc w:val="center"/>
+        <w:rPr>
+          <w:sz w:val="28"/>
+          <w:szCs w:val="28"/>
+        </w:rPr>
+      </w:pPr>
+      <w:r>
+        <w:rPr>
+          <w:sz w:val="28"/>
+          <w:szCs w:val="28"/>
+          <w:rtl w:val="0"/>
+        </w:rPr>
+        <w:t xml:space="preserve">Figura 2. Interfața de logare, cu date introduse</w:t>
+      </w:r>
+    </w:p>
+    <w:p>
+      <w:pPr>
+        <w:ind w:left="0" w:firstLine="0"/>
+        <w:rPr>
+          <w:sz w:val="28"/>
+          <w:szCs w:val="28"/>
+        </w:rPr>
+      </w:pPr>
+      <w:r>
+        <w:rPr>
+          <w:rtl w:val="0"/>
+        </w:rPr>
+      </w:r>
+    </w:p>
+    <w:p>
+      <w:pPr>
+        <w:ind w:left="0" w:firstLine="0"/>
+        <w:jc w:val="both"/>
+        <w:rPr>
+          <w:sz w:val="28"/>
+          <w:szCs w:val="28"/>
+        </w:rPr>
+      </w:pPr>
+      <w:r>
+        <w:rPr>
+          <w:sz w:val="28"/>
+          <w:szCs w:val="28"/>
+          <w:rtl w:val="0"/>
+        </w:rPr>
+        <w:tab/>
+        <w:t xml:space="preserve">Meniul principal al administratorului, prezintă un mesaj de primire, cu numele utilizatorului, o listă cu toți doctorii înregistrați în baza de date, precum și una cu serviciile oferite de cabinetul stomatologic. Administratorul are acces la butoane pentru ștergerea sau adăugarea doctorilor, dar și a serviciilor. În plus, pentru servicii se pot verifica prețurile, cât și modifica valoarea acestora.</w:t>
+      </w:r>
+    </w:p>
+    <w:p>
+      <w:pPr>
+        <w:ind w:left="0" w:firstLine="0"/>
+        <w:rPr>
+          <w:sz w:val="28"/>
+          <w:szCs w:val="28"/>
+        </w:rPr>
+      </w:pPr>
+      <w:r>
+        <w:rPr>
+          <w:rtl w:val="0"/>
+        </w:rPr>
+      </w:r>
+    </w:p>
+    <w:p>
+      <w:pPr>
+        <w:ind w:left="0" w:firstLine="0"/>
+        <w:rPr>
+          <w:sz w:val="28"/>
+          <w:szCs w:val="28"/>
+        </w:rPr>
+      </w:pPr>
+      <w:r>
+        <w:rPr>
+          <w:rtl w:val="0"/>
+        </w:rPr>
+      </w:r>
+    </w:p>
+    <w:p>
+      <w:pPr>
+        <w:ind w:left="0" w:firstLine="0"/>
+        <w:rPr>
+          <w:sz w:val="28"/>
+          <w:szCs w:val="28"/>
+        </w:rPr>
+      </w:pPr>
+      <w:r>
+        <w:rPr>
+          <w:rtl w:val="0"/>
+        </w:rPr>
+      </w:r>
+    </w:p>
+    <w:p>
+      <w:pPr>
+        <w:ind w:left="0" w:firstLine="0"/>
+        <w:rPr>
+          <w:sz w:val="28"/>
+          <w:szCs w:val="28"/>
+        </w:rPr>
+      </w:pPr>
+      <w:r>
+        <w:rPr>
+          <w:rtl w:val="0"/>
+        </w:rPr>
+      </w:r>
+    </w:p>
+    <w:p>
+      <w:pPr>
+        <w:ind w:left="0" w:firstLine="0"/>
+        <w:rPr>
+          <w:sz w:val="28"/>
+          <w:szCs w:val="28"/>
+        </w:rPr>
+      </w:pPr>
+      <w:r>
+        <w:rPr>
+          <w:rtl w:val="0"/>
+        </w:rPr>
+      </w:r>
+    </w:p>
+    <w:p>
+      <w:pPr>
+        <w:ind w:left="0" w:firstLine="0"/>
+        <w:rPr>
+          <w:sz w:val="28"/>
+          <w:szCs w:val="28"/>
+        </w:rPr>
+      </w:pPr>
+      <w:r>
+        <w:rPr>
+          <w:rtl w:val="0"/>
+        </w:rPr>
+      </w:r>
+    </w:p>
+    <w:p>
+      <w:pPr>
+        <w:ind w:left="0" w:firstLine="0"/>
+        <w:rPr>
+          <w:sz w:val="28"/>
+          <w:szCs w:val="28"/>
+        </w:rPr>
+      </w:pPr>
+      <w:r>
+        <w:rPr>
+          <w:rtl w:val="0"/>
+        </w:rPr>
+      </w:r>
+    </w:p>
+    <w:p>
+      <w:pPr>
+        <w:ind w:left="0" w:firstLine="0"/>
+        <w:rPr>
+          <w:sz w:val="28"/>
+          <w:szCs w:val="28"/>
+        </w:rPr>
+      </w:pPr>
+      <w:r>
+        <w:rPr>
+          <w:rtl w:val="0"/>
+        </w:rPr>
+      </w:r>
+    </w:p>
+    <w:p>
+      <w:pPr>
+        <w:ind w:left="0" w:firstLine="0"/>
+        <w:rPr>
+          <w:sz w:val="28"/>
+          <w:szCs w:val="28"/>
+        </w:rPr>
+      </w:pPr>
+      <w:r>
+        <w:rPr>
+          <w:rtl w:val="0"/>
+        </w:rPr>
+      </w:r>
+    </w:p>
+    <w:p>
+      <w:pPr>
+        <w:ind w:left="0" w:firstLine="0"/>
+        <w:jc w:val="center"/>
+        <w:rPr>
+          <w:sz w:val="28"/>
+          <w:szCs w:val="28"/>
+        </w:rPr>
+      </w:pPr>
+      <w:r>
+        <w:rPr>
+          <w:sz w:val="28"/>
+          <w:szCs w:val="28"/>
+        </w:rPr>
+        <w:drawing>
+          <wp:inline distB="114300" distT="114300" distL="114300" distR="114300">
+            <wp:extent cx="5731200" cy="3822700"/>
+            <wp:effectExtent b="0" l="0" r="0" t="0"/>
+            <wp:docPr id="6" name="image7.jpg"/>
+            <a:graphic>
+              <a:graphicData uri="http://schemas.openxmlformats.org/drawingml/2006/picture">
+                <pic:pic>
+                  <pic:nvPicPr>
+                    <pic:cNvPr id="0" name="image7.jpg"/>
+                    <pic:cNvPicPr preferRelativeResize="0"/>
+                  </pic:nvPicPr>
+                  <pic:blipFill>
+                    <a:blip r:embed="rId16"/>
+                    <a:srcRect b="0" l="0" r="0" t="0"/>
+                    <a:stretch>
+                      <a:fillRect/>
+                    </a:stretch>
+                  </pic:blipFill>
+                  <pic:spPr>
+                    <a:xfrm>
+                      <a:off x="0" y="0"/>
+                      <a:ext cx="5731200" cy="3822700"/>
+                    </a:xfrm>
+                    <a:prstGeom prst="rect"/>
+                    <a:ln/>
+                  </pic:spPr>
+                </pic:pic>
+              </a:graphicData>
+            </a:graphic>
+          </wp:inline>
+        </w:drawing>
+      </w:r>
+      <w:r>
+        <w:rPr>
+          <w:rtl w:val="0"/>
+        </w:rPr>
+      </w:r>
+    </w:p>
+    <w:p>
+      <w:pPr>
+        <w:ind w:left="0" w:firstLine="0"/>
+        <w:jc w:val="center"/>
+        <w:rPr>
+          <w:sz w:val="28"/>
+          <w:szCs w:val="28"/>
+        </w:rPr>
+      </w:pPr>
+      <w:r>
+        <w:rPr>
+          <w:sz w:val="28"/>
+          <w:szCs w:val="28"/>
+          <w:rtl w:val="0"/>
+        </w:rPr>
+        <w:t xml:space="preserve">Figura 3. Meniul principal al administratorului</w:t>
+      </w:r>
+    </w:p>
+    <w:p>
+      <w:pPr>
+        <w:ind w:left="0" w:firstLine="0"/>
+        <w:rPr>
+          <w:sz w:val="28"/>
+          <w:szCs w:val="28"/>
+        </w:rPr>
+      </w:pPr>
+      <w:r>
+        <w:rPr>
+          <w:rtl w:val="0"/>
+        </w:rPr>
+      </w:r>
+    </w:p>
+    <w:p>
+      <w:pPr>
+        <w:ind w:left="0" w:firstLine="0"/>
+        <w:rPr>
+          <w:sz w:val="28"/>
+          <w:szCs w:val="28"/>
+        </w:rPr>
+      </w:pPr>
+      <w:r>
+        <w:rPr>
+          <w:sz w:val="28"/>
+          <w:szCs w:val="28"/>
+          <w:rtl w:val="0"/>
+        </w:rPr>
+        <w:tab/>
+        <w:t xml:space="preserve">La apăsarea butonului de adăugare, specific serviciilor oferite, </w:t>
+      </w:r>
+    </w:p>
+    <w:p>
+      <w:pPr>
+        <w:ind w:left="0" w:firstLine="0"/>
+        <w:rPr>
+          <w:sz w:val="28"/>
+          <w:szCs w:val="28"/>
+        </w:rPr>
+      </w:pPr>
+      <w:r>
+        <w:rPr>
+          <w:rtl w:val="0"/>
+        </w:rPr>
+      </w:r>
+    </w:p>
+    <w:p>
+      <w:pPr>
+        <w:ind w:left="0" w:firstLine="0"/>
+        <w:jc w:val="center"/>
+        <w:rPr>
+          <w:sz w:val="28"/>
+          <w:szCs w:val="28"/>
+        </w:rPr>
+      </w:pPr>
+      <w:r>
+        <w:rPr>
+          <w:sz w:val="28"/>
+          <w:szCs w:val="28"/>
+        </w:rPr>
+        <w:drawing>
+          <wp:inline distB="114300" distT="114300" distL="114300" distR="114300">
+            <wp:extent cx="4962525" cy="3486150"/>
+            <wp:effectExtent b="0" l="0" r="0" t="0"/>
+            <wp:docPr id="16" name="image6.jpg"/>
+            <a:graphic>
+              <a:graphicData uri="http://schemas.openxmlformats.org/drawingml/2006/picture">
+                <pic:pic>
+                  <pic:nvPicPr>
+                    <pic:cNvPr id="0" name="image6.jpg"/>
+                    <pic:cNvPicPr preferRelativeResize="0"/>
+                  </pic:nvPicPr>
+                  <pic:blipFill>
+                    <a:blip r:embed="rId17"/>
+                    <a:srcRect b="0" l="0" r="0" t="0"/>
+                    <a:stretch>
+                      <a:fillRect/>
+                    </a:stretch>
+                  </pic:blipFill>
+                  <pic:spPr>
+                    <a:xfrm>
+                      <a:off x="0" y="0"/>
+                      <a:ext cx="4962525" cy="3486150"/>
+                    </a:xfrm>
+                    <a:prstGeom prst="rect"/>
+                    <a:ln/>
+                  </pic:spPr>
+                </pic:pic>
+              </a:graphicData>
+            </a:graphic>
+          </wp:inline>
+        </w:drawing>
+      </w:r>
+      <w:r>
+        <w:rPr>
+          <w:rtl w:val="0"/>
+        </w:rPr>
+      </w:r>
+    </w:p>
+    <w:p>
+      <w:pPr>
+        <w:ind w:left="0" w:firstLine="0"/>
+        <w:jc w:val="center"/>
+        <w:rPr>
+          <w:sz w:val="28"/>
+          <w:szCs w:val="28"/>
+        </w:rPr>
+      </w:pPr>
+      <w:r>
+        <w:rPr>
+          <w:sz w:val="28"/>
+          <w:szCs w:val="28"/>
+          <w:rtl w:val="0"/>
+        </w:rPr>
+        <w:t xml:space="preserve">Figura 4. Meniul de adăugare al intervențiilor</w:t>
+      </w:r>
+    </w:p>
+    <w:p>
+      <w:pPr>
+        <w:ind w:left="0" w:firstLine="0"/>
+        <w:jc w:val="center"/>
+        <w:rPr>
+          <w:sz w:val="28"/>
+          <w:szCs w:val="28"/>
+        </w:rPr>
+      </w:pPr>
+      <w:r>
+        <w:rPr>
+          <w:rtl w:val="0"/>
+        </w:rPr>
+      </w:r>
+    </w:p>
+    <w:p>
+      <w:pPr>
+        <w:ind w:left="0" w:firstLine="0"/>
+        <w:jc w:val="center"/>
+        <w:rPr>
+          <w:sz w:val="28"/>
+          <w:szCs w:val="28"/>
+        </w:rPr>
+      </w:pPr>
+      <w:r>
+        <w:rPr>
+          <w:sz w:val="28"/>
+          <w:szCs w:val="28"/>
+        </w:rPr>
+        <w:drawing>
+          <wp:inline distB="114300" distT="114300" distL="114300" distR="114300">
+            <wp:extent cx="5731200" cy="2501900"/>
+            <wp:effectExtent b="0" l="0" r="0" t="0"/>
+            <wp:docPr id="3" name="image12.jpg"/>
+            <a:graphic>
+              <a:graphicData uri="http://schemas.openxmlformats.org/drawingml/2006/picture">
+                <pic:pic>
+                  <pic:nvPicPr>
+                    <pic:cNvPr id="0" name="image12.jpg"/>
+                    <pic:cNvPicPr preferRelativeResize="0"/>
+                  </pic:nvPicPr>
+                  <pic:blipFill>
+                    <a:blip r:embed="rId18"/>
+                    <a:srcRect b="0" l="0" r="0" t="0"/>
+                    <a:stretch>
+                      <a:fillRect/>
+                    </a:stretch>
+                  </pic:blipFill>
+                  <pic:spPr>
+                    <a:xfrm>
+                      <a:off x="0" y="0"/>
+                      <a:ext cx="5731200" cy="2501900"/>
+                    </a:xfrm>
+                    <a:prstGeom prst="rect"/>
+                    <a:ln/>
+                  </pic:spPr>
+                </pic:pic>
+              </a:graphicData>
+            </a:graphic>
+          </wp:inline>
+        </w:drawing>
+      </w:r>
+      <w:r>
+        <w:rPr>
+          <w:rtl w:val="0"/>
+        </w:rPr>
+      </w:r>
+    </w:p>
+    <w:p>
+      <w:pPr>
+        <w:ind w:left="0" w:firstLine="0"/>
+        <w:jc w:val="center"/>
+        <w:rPr>
+          <w:sz w:val="28"/>
+          <w:szCs w:val="28"/>
+        </w:rPr>
+      </w:pPr>
+      <w:r>
+        <w:rPr>
+          <w:sz w:val="28"/>
+          <w:szCs w:val="28"/>
+          <w:rtl w:val="0"/>
+        </w:rPr>
+        <w:t xml:space="preserve">Figura 5. Meniul de înregistrare al doctorilor</w:t>
+      </w:r>
+    </w:p>
+    <w:p>
+      <w:pPr>
+        <w:ind w:left="0" w:firstLine="0"/>
+        <w:jc w:val="center"/>
+        <w:rPr>
+          <w:sz w:val="28"/>
+          <w:szCs w:val="28"/>
+        </w:rPr>
+      </w:pPr>
+      <w:r>
+        <w:rPr>
+          <w:rtl w:val="0"/>
+        </w:rPr>
+      </w:r>
+    </w:p>
+    <w:p>
+      <w:pPr>
+        <w:ind w:left="0" w:firstLine="0"/>
+        <w:jc w:val="center"/>
+        <w:rPr>
+          <w:sz w:val="28"/>
+          <w:szCs w:val="28"/>
+        </w:rPr>
+      </w:pPr>
+      <w:r>
+        <w:rPr>
+          <w:sz w:val="28"/>
+          <w:szCs w:val="28"/>
+        </w:rPr>
+        <w:drawing>
+          <wp:inline distB="114300" distT="114300" distL="114300" distR="114300">
+            <wp:extent cx="5731200" cy="2425700"/>
+            <wp:effectExtent b="0" l="0" r="0" t="0"/>
+            <wp:docPr id="7" name="image11.jpg"/>
+            <a:graphic>
+              <a:graphicData uri="http://schemas.openxmlformats.org/drawingml/2006/picture">
+                <pic:pic>
+                  <pic:nvPicPr>
+                    <pic:cNvPr id="0" name="image11.jpg"/>
+                    <pic:cNvPicPr preferRelativeResize="0"/>
+                  </pic:nvPicPr>
+                  <pic:blipFill>
+                    <a:blip r:embed="rId19"/>
+                    <a:srcRect b="0" l="0" r="0" t="0"/>
+                    <a:stretch>
+                      <a:fillRect/>
+                    </a:stretch>
+                  </pic:blipFill>
+                  <pic:spPr>
+                    <a:xfrm>
+                      <a:off x="0" y="0"/>
+                      <a:ext cx="5731200" cy="2425700"/>
+                    </a:xfrm>
+                    <a:prstGeom prst="rect"/>
+                    <a:ln/>
+                  </pic:spPr>
+                </pic:pic>
+              </a:graphicData>
+            </a:graphic>
+          </wp:inline>
+        </w:drawing>
+      </w:r>
+      <w:r>
+        <w:rPr>
+          <w:rtl w:val="0"/>
+        </w:rPr>
+      </w:r>
+    </w:p>
+    <w:p>
+      <w:pPr>
+        <w:ind w:left="0" w:firstLine="0"/>
+        <w:jc w:val="center"/>
+        <w:rPr>
+          <w:sz w:val="28"/>
+          <w:szCs w:val="28"/>
+        </w:rPr>
+      </w:pPr>
+      <w:r>
+        <w:rPr>
+          <w:sz w:val="28"/>
+          <w:szCs w:val="28"/>
+          <w:rtl w:val="0"/>
+        </w:rPr>
+        <w:t xml:space="preserve">Figura 6. Meniul de disponibilitate al doctorilor</w:t>
+      </w:r>
+    </w:p>
+    <w:p>
+      <w:pPr>
+        <w:ind w:left="0" w:firstLine="0"/>
+        <w:jc w:val="center"/>
+        <w:rPr>
+          <w:sz w:val="28"/>
+          <w:szCs w:val="28"/>
+        </w:rPr>
+      </w:pPr>
+      <w:r>
+        <w:rPr>
+          <w:rtl w:val="0"/>
+        </w:rPr>
+      </w:r>
+    </w:p>
+    <w:p>
+      <w:pPr>
+        <w:ind w:left="0" w:firstLine="0"/>
+        <w:jc w:val="center"/>
+        <w:rPr>
+          <w:sz w:val="28"/>
+          <w:szCs w:val="28"/>
+        </w:rPr>
+      </w:pPr>
+      <w:r>
+        <w:rPr>
+          <w:sz w:val="28"/>
+          <w:szCs w:val="28"/>
+        </w:rPr>
+        <w:drawing>
+          <wp:inline distB="114300" distT="114300" distL="114300" distR="114300">
+            <wp:extent cx="5731200" cy="2654300"/>
+            <wp:effectExtent b="0" l="0" r="0" t="0"/>
+            <wp:docPr id="18" name="image16.jpg"/>
+            <a:graphic>
+              <a:graphicData uri="http://schemas.openxmlformats.org/drawingml/2006/picture">
+                <pic:pic>
+                  <pic:nvPicPr>
+                    <pic:cNvPr id="0" name="image16.jpg"/>
+                    <pic:cNvPicPr preferRelativeResize="0"/>
+                  </pic:nvPicPr>
+                  <pic:blipFill>
+                    <a:blip r:embed="rId20"/>
+                    <a:srcRect b="0" l="0" r="0" t="0"/>
+                    <a:stretch>
+                      <a:fillRect/>
+                    </a:stretch>
+                  </pic:blipFill>
+                  <pic:spPr>
+                    <a:xfrm>
+                      <a:off x="0" y="0"/>
+                      <a:ext cx="5731200" cy="2654300"/>
+                    </a:xfrm>
+                    <a:prstGeom prst="rect"/>
+                    <a:ln/>
+                  </pic:spPr>
+                </pic:pic>
+              </a:graphicData>
+            </a:graphic>
+          </wp:inline>
+        </w:drawing>
+      </w:r>
+      <w:r>
+        <w:rPr>
+          <w:rtl w:val="0"/>
+        </w:rPr>
+      </w:r>
+    </w:p>
+    <w:p>
+      <w:pPr>
+        <w:ind w:left="0" w:firstLine="0"/>
+        <w:jc w:val="center"/>
+        <w:rPr>
+          <w:sz w:val="28"/>
+          <w:szCs w:val="28"/>
+        </w:rPr>
+      </w:pPr>
+      <w:r>
+        <w:rPr>
+          <w:sz w:val="28"/>
+          <w:szCs w:val="28"/>
+          <w:rtl w:val="0"/>
+        </w:rPr>
+        <w:t xml:space="preserve">Figura 7. Meniul de calculare al încasărilor doctorului</w:t>
+      </w:r>
+    </w:p>
+    <w:p>
+      <w:pPr>
+        <w:ind w:left="0" w:firstLine="0"/>
+        <w:jc w:val="center"/>
+        <w:rPr>
+          <w:sz w:val="28"/>
+          <w:szCs w:val="28"/>
+        </w:rPr>
+      </w:pPr>
+      <w:r>
+        <w:rPr>
+          <w:rtl w:val="0"/>
+        </w:rPr>
+      </w:r>
+    </w:p>
+    <w:p>
+      <w:pPr>
+        <w:ind w:left="0" w:firstLine="0"/>
+        <w:jc w:val="center"/>
+        <w:rPr>
+          <w:sz w:val="28"/>
+          <w:szCs w:val="28"/>
+        </w:rPr>
+      </w:pPr>
+      <w:r>
+        <w:rPr>
+          <w:sz w:val="28"/>
+          <w:szCs w:val="28"/>
+        </w:rPr>
+        <w:drawing>
+          <wp:inline distB="114300" distT="114300" distL="114300" distR="114300">
+            <wp:extent cx="5731200" cy="4648200"/>
+            <wp:effectExtent b="0" l="0" r="0" t="0"/>
+            <wp:docPr id="10" name="image19.jpg"/>
+            <a:graphic>
+              <a:graphicData uri="http://schemas.openxmlformats.org/drawingml/2006/picture">
+                <pic:pic>
+                  <pic:nvPicPr>
+                    <pic:cNvPr id="0" name="image19.jpg"/>
+                    <pic:cNvPicPr preferRelativeResize="0"/>
+                  </pic:nvPicPr>
+                  <pic:blipFill>
+                    <a:blip r:embed="rId21"/>
+                    <a:srcRect b="0" l="0" r="0" t="0"/>
+                    <a:stretch>
+                      <a:fillRect/>
+                    </a:stretch>
+                  </pic:blipFill>
+                  <pic:spPr>
+                    <a:xfrm>
+                      <a:off x="0" y="0"/>
+                      <a:ext cx="5731200" cy="4648200"/>
+                    </a:xfrm>
+                    <a:prstGeom prst="rect"/>
+                    <a:ln/>
+                  </pic:spPr>
+                </pic:pic>
+              </a:graphicData>
+            </a:graphic>
+          </wp:inline>
+        </w:drawing>
+      </w:r>
+      <w:r>
+        <w:rPr>
+          <w:rtl w:val="0"/>
+        </w:rPr>
+      </w:r>
+    </w:p>
+    <w:p>
+      <w:pPr>
+        <w:ind w:left="0" w:firstLine="0"/>
+        <w:jc w:val="center"/>
+        <w:rPr>
+          <w:sz w:val="28"/>
+          <w:szCs w:val="28"/>
+        </w:rPr>
+      </w:pPr>
+      <w:r>
+        <w:rPr>
+          <w:sz w:val="28"/>
+          <w:szCs w:val="28"/>
+          <w:rtl w:val="0"/>
+        </w:rPr>
+        <w:t xml:space="preserve">Figura 8. Meniul principal al doctorului</w:t>
+      </w:r>
+    </w:p>
+    <w:p>
+      <w:pPr>
+        <w:ind w:left="0" w:firstLine="0"/>
+        <w:jc w:val="center"/>
+        <w:rPr>
+          <w:sz w:val="28"/>
+          <w:szCs w:val="28"/>
+        </w:rPr>
+      </w:pPr>
+      <w:r>
+        <w:rPr>
+          <w:rtl w:val="0"/>
+        </w:rPr>
+      </w:r>
+    </w:p>
+    <w:p>
+      <w:pPr>
+        <w:ind w:left="0" w:firstLine="0"/>
+        <w:jc w:val="center"/>
+        <w:rPr>
+          <w:sz w:val="28"/>
+          <w:szCs w:val="28"/>
+        </w:rPr>
+      </w:pPr>
+      <w:r>
+        <w:rPr>
+          <w:sz w:val="28"/>
+          <w:szCs w:val="28"/>
+        </w:rPr>
+        <w:drawing>
+          <wp:inline distB="114300" distT="114300" distL="114300" distR="114300">
+            <wp:extent cx="5731200" cy="3124200"/>
+            <wp:effectExtent b="0" l="0" r="0" t="0"/>
+            <wp:docPr id="11" name="image15.jpg"/>
+            <a:graphic>
+              <a:graphicData uri="http://schemas.openxmlformats.org/drawingml/2006/picture">
+                <pic:pic>
+                  <pic:nvPicPr>
+                    <pic:cNvPr id="0" name="image15.jpg"/>
+                    <pic:cNvPicPr preferRelativeResize="0"/>
+                  </pic:nvPicPr>
+                  <pic:blipFill>
+                    <a:blip r:embed="rId22"/>
+                    <a:srcRect b="0" l="0" r="0" t="0"/>
+                    <a:stretch>
+                      <a:fillRect/>
+                    </a:stretch>
+                  </pic:blipFill>
+                  <pic:spPr>
+                    <a:xfrm>
+                      <a:off x="0" y="0"/>
+                      <a:ext cx="5731200" cy="3124200"/>
+                    </a:xfrm>
+                    <a:prstGeom prst="rect"/>
+                    <a:ln/>
+                  </pic:spPr>
+                </pic:pic>
+              </a:graphicData>
+            </a:graphic>
+          </wp:inline>
+        </w:drawing>
+      </w:r>
+      <w:r>
+        <w:rPr>
+          <w:rtl w:val="0"/>
+        </w:rPr>
+      </w:r>
+    </w:p>
+    <w:p>
+      <w:pPr>
+        <w:ind w:left="0" w:firstLine="0"/>
+        <w:jc w:val="center"/>
+        <w:rPr>
+          <w:sz w:val="28"/>
+          <w:szCs w:val="28"/>
+        </w:rPr>
+      </w:pPr>
+      <w:r>
+        <w:rPr>
+          <w:sz w:val="28"/>
+          <w:szCs w:val="28"/>
+          <w:rtl w:val="0"/>
+        </w:rPr>
+        <w:t xml:space="preserve">Figura 9. Meniul de adăugare a pacienților</w:t>
+      </w:r>
+    </w:p>
+    <w:p>
+      <w:pPr>
+        <w:ind w:left="0" w:firstLine="0"/>
+        <w:jc w:val="center"/>
+        <w:rPr>
+          <w:sz w:val="28"/>
+          <w:szCs w:val="28"/>
+        </w:rPr>
+      </w:pPr>
+      <w:r>
+        <w:rPr>
+          <w:rtl w:val="0"/>
+        </w:rPr>
+      </w:r>
+    </w:p>
+    <w:p>
+      <w:pPr>
+        <w:ind w:left="0" w:firstLine="0"/>
+        <w:jc w:val="center"/>
+        <w:rPr>
+          <w:sz w:val="28"/>
+          <w:szCs w:val="28"/>
+        </w:rPr>
+      </w:pPr>
+      <w:r>
+        <w:rPr>
+          <w:sz w:val="28"/>
+          <w:szCs w:val="28"/>
+        </w:rPr>
+        <w:drawing>
+          <wp:inline distB="114300" distT="114300" distL="114300" distR="114300">
+            <wp:extent cx="5731200" cy="3098800"/>
+            <wp:effectExtent b="0" l="0" r="0" t="0"/>
+            <wp:docPr id="2" name="image17.jpg"/>
+            <a:graphic>
+              <a:graphicData uri="http://schemas.openxmlformats.org/drawingml/2006/picture">
+                <pic:pic>
+                  <pic:nvPicPr>
+                    <pic:cNvPr id="0" name="image17.jpg"/>
+                    <pic:cNvPicPr preferRelativeResize="0"/>
+                  </pic:nvPicPr>
+                  <pic:blipFill>
+                    <a:blip r:embed="rId23"/>
+                    <a:srcRect b="0" l="0" r="0" t="0"/>
+                    <a:stretch>
+                      <a:fillRect/>
+                    </a:stretch>
+                  </pic:blipFill>
+                  <pic:spPr>
+                    <a:xfrm>
+                      <a:off x="0" y="0"/>
+                      <a:ext cx="5731200" cy="3098800"/>
+                    </a:xfrm>
+                    <a:prstGeom prst="rect"/>
+                    <a:ln/>
+                  </pic:spPr>
+                </pic:pic>
+              </a:graphicData>
+            </a:graphic>
+          </wp:inline>
+        </w:drawing>
+      </w:r>
+      <w:r>
+        <w:rPr>
+          <w:rtl w:val="0"/>
+        </w:rPr>
+      </w:r>
+    </w:p>
+    <w:p>
+      <w:pPr>
+        <w:ind w:left="0" w:firstLine="0"/>
+        <w:jc w:val="center"/>
+        <w:rPr>
+          <w:sz w:val="28"/>
+          <w:szCs w:val="28"/>
+        </w:rPr>
+      </w:pPr>
+      <w:r>
+        <w:rPr>
+          <w:sz w:val="28"/>
+          <w:szCs w:val="28"/>
+          <w:rtl w:val="0"/>
+        </w:rPr>
+        <w:t xml:space="preserve">Figura 10. Mesajul de succes pentru adăugarea unui pacient</w:t>
+      </w:r>
+    </w:p>
+    <w:p>
+      <w:pPr>
+        <w:ind w:left="0" w:firstLine="0"/>
+        <w:jc w:val="center"/>
+        <w:rPr>
+          <w:sz w:val="28"/>
+          <w:szCs w:val="28"/>
+        </w:rPr>
+      </w:pPr>
+      <w:r>
+        <w:rPr>
+          <w:rtl w:val="0"/>
+        </w:rPr>
+      </w:r>
+    </w:p>
+    <w:p>
+      <w:pPr>
+        <w:ind w:left="0" w:firstLine="0"/>
+        <w:jc w:val="center"/>
+        <w:rPr>
+          <w:sz w:val="28"/>
+          <w:szCs w:val="28"/>
+        </w:rPr>
+      </w:pPr>
+      <w:r>
+        <w:rPr>
+          <w:sz w:val="28"/>
+          <w:szCs w:val="28"/>
+        </w:rPr>
+        <w:drawing>
+          <wp:inline distB="114300" distT="114300" distL="114300" distR="114300">
+            <wp:extent cx="5731200" cy="2692400"/>
+            <wp:effectExtent b="0" l="0" r="0" t="0"/>
+            <wp:docPr id="4" name="image18.jpg"/>
+            <a:graphic>
+              <a:graphicData uri="http://schemas.openxmlformats.org/drawingml/2006/picture">
+                <pic:pic>
+                  <pic:nvPicPr>
+                    <pic:cNvPr id="0" name="image18.jpg"/>
+                    <pic:cNvPicPr preferRelativeResize="0"/>
+                  </pic:nvPicPr>
+                  <pic:blipFill>
+                    <a:blip r:embed="rId24"/>
+                    <a:srcRect b="0" l="0" r="0" t="0"/>
+                    <a:stretch>
+                      <a:fillRect/>
+                    </a:stretch>
+                  </pic:blipFill>
+                  <pic:spPr>
+                    <a:xfrm>
+                      <a:off x="0" y="0"/>
+                      <a:ext cx="5731200" cy="2692400"/>
+                    </a:xfrm>
+                    <a:prstGeom prst="rect"/>
+                    <a:ln/>
+                  </pic:spPr>
+                </pic:pic>
+              </a:graphicData>
+            </a:graphic>
+          </wp:inline>
+        </w:drawing>
+      </w:r>
+      <w:r>
+        <w:rPr>
+          <w:rtl w:val="0"/>
+        </w:rPr>
+      </w:r>
+    </w:p>
+    <w:p>
+      <w:pPr>
+        <w:ind w:left="0" w:firstLine="0"/>
+        <w:jc w:val="center"/>
+        <w:rPr>
+          <w:sz w:val="28"/>
+          <w:szCs w:val="28"/>
+        </w:rPr>
+      </w:pPr>
+      <w:r>
+        <w:rPr>
+          <w:sz w:val="28"/>
+          <w:szCs w:val="28"/>
+          <w:rtl w:val="0"/>
+        </w:rPr>
+        <w:t xml:space="preserve">Figura 11. Meniul de creare a programărilor</w:t>
       </w:r>
     </w:p>
     <w:p>
@@ -5465,6 +7194,21 @@
     <w:p>
       <w:pPr>
         <w:ind w:left="0" w:firstLine="0"/>
+        <w:jc w:val="right"/>
+        <w:rPr>
+          <w:sz w:val="32"/>
+          <w:szCs w:val="32"/>
+        </w:rPr>
+      </w:pPr>
+      <w:r>
+        <w:rPr>
+          <w:rtl w:val="0"/>
+        </w:rPr>
+      </w:r>
+    </w:p>
+    <w:p>
+      <w:pPr>
+        <w:ind w:left="0" w:firstLine="0"/>
         <w:jc w:val="center"/>
         <w:rPr>
           <w:sz w:val="32"/>
@@ -5477,6 +7221,39 @@
           <w:szCs w:val="32"/>
           <w:rtl w:val="0"/>
         </w:rPr>
+        <w:t xml:space="preserve">Implementare</w:t>
+      </w:r>
+    </w:p>
+    <w:p>
+      <w:pPr>
+        <w:ind w:left="0" w:firstLine="0"/>
+        <w:jc w:val="center"/>
+        <w:rPr>
+          <w:sz w:val="32"/>
+          <w:szCs w:val="32"/>
+        </w:rPr>
+      </w:pPr>
+      <w:r>
+        <w:rPr>
+          <w:rtl w:val="0"/>
+        </w:rPr>
+      </w:r>
+    </w:p>
+    <w:p>
+      <w:pPr>
+        <w:ind w:left="0" w:firstLine="0"/>
+        <w:jc w:val="center"/>
+        <w:rPr>
+          <w:sz w:val="32"/>
+          <w:szCs w:val="32"/>
+        </w:rPr>
+      </w:pPr>
+      <w:r>
+        <w:rPr>
+          <w:sz w:val="32"/>
+          <w:szCs w:val="32"/>
+          <w:rtl w:val="0"/>
+        </w:rPr>
         <w:t xml:space="preserve">Mod de funcționare</w:t>
       </w:r>
     </w:p>
@@ -5498,7 +7275,7 @@
     <w:p>
       <w:pPr>
         <w:ind w:left="0" w:firstLine="0"/>
-        <w:jc w:val="left"/>
+        <w:jc w:val="both"/>
         <w:rPr>
           <w:sz w:val="28"/>
           <w:szCs w:val="28"/>
@@ -5517,7 +7294,7 @@
     <w:p>
       <w:pPr>
         <w:ind w:left="0" w:firstLine="0"/>
-        <w:jc w:val="left"/>
+        <w:jc w:val="both"/>
         <w:rPr>
           <w:sz w:val="28"/>
           <w:szCs w:val="28"/>
@@ -5536,7 +7313,7 @@
     <w:p>
       <w:pPr>
         <w:ind w:left="0" w:firstLine="0"/>
-        <w:jc w:val="left"/>
+        <w:jc w:val="both"/>
         <w:rPr>
           <w:sz w:val="28"/>
           <w:szCs w:val="28"/>
@@ -5555,6 +7332,7 @@
     <w:p>
       <w:pPr>
         <w:ind w:left="0" w:firstLine="0"/>
+        <w:jc w:val="both"/>
         <w:rPr>
           <w:sz w:val="28"/>
           <w:szCs w:val="28"/>
@@ -5573,6 +7351,7 @@
     <w:p>
       <w:pPr>
         <w:ind w:left="0" w:firstLine="0"/>
+        <w:jc w:val="both"/>
         <w:rPr>
           <w:sz w:val="28"/>
           <w:szCs w:val="28"/>
@@ -5591,6 +7370,7 @@
     <w:p>
       <w:pPr>
         <w:ind w:left="0" w:firstLine="0"/>
+        <w:jc w:val="both"/>
         <w:rPr>
           <w:sz w:val="28"/>
           <w:szCs w:val="28"/>
@@ -5791,62 +7571,6 @@
     <w:p>
       <w:pPr>
         <w:ind w:left="0" w:firstLine="0"/>
-        <w:rPr>
-          <w:sz w:val="28"/>
-          <w:szCs w:val="28"/>
-        </w:rPr>
-      </w:pPr>
-      <w:r>
-        <w:rPr>
-          <w:rtl w:val="0"/>
-        </w:rPr>
-      </w:r>
-    </w:p>
-    <w:p>
-      <w:pPr>
-        <w:ind w:left="0" w:firstLine="0"/>
-        <w:rPr>
-          <w:sz w:val="28"/>
-          <w:szCs w:val="28"/>
-        </w:rPr>
-      </w:pPr>
-      <w:r>
-        <w:rPr>
-          <w:rtl w:val="0"/>
-        </w:rPr>
-      </w:r>
-    </w:p>
-    <w:p>
-      <w:pPr>
-        <w:ind w:left="0" w:firstLine="0"/>
-        <w:rPr>
-          <w:sz w:val="28"/>
-          <w:szCs w:val="28"/>
-        </w:rPr>
-      </w:pPr>
-      <w:r>
-        <w:rPr>
-          <w:rtl w:val="0"/>
-        </w:rPr>
-      </w:r>
-    </w:p>
-    <w:p>
-      <w:pPr>
-        <w:ind w:left="0" w:firstLine="0"/>
-        <w:rPr>
-          <w:sz w:val="28"/>
-          <w:szCs w:val="28"/>
-        </w:rPr>
-      </w:pPr>
-      <w:r>
-        <w:rPr>
-          <w:rtl w:val="0"/>
-        </w:rPr>
-      </w:r>
-    </w:p>
-    <w:p>
-      <w:pPr>
-        <w:ind w:left="0" w:firstLine="0"/>
         <w:jc w:val="center"/>
         <w:rPr>
           <w:sz w:val="32"/>
@@ -5879,6 +7603,7 @@
     <w:p>
       <w:pPr>
         <w:ind w:left="0" w:firstLine="0"/>
+        <w:jc w:val="both"/>
         <w:rPr>
           <w:sz w:val="28"/>
           <w:szCs w:val="28"/>
@@ -5897,6 +7622,7 @@
     <w:p>
       <w:pPr>
         <w:ind w:left="0" w:firstLine="0"/>
+        <w:jc w:val="both"/>
         <w:rPr>
           <w:sz w:val="28"/>
           <w:szCs w:val="28"/>
@@ -5915,6 +7641,7 @@
     <w:p>
       <w:pPr>
         <w:ind w:left="0" w:firstLine="0"/>
+        <w:jc w:val="both"/>
         <w:rPr>
           <w:sz w:val="28"/>
           <w:szCs w:val="28"/>
@@ -6126,9 +7853,363 @@
         </w:rPr>
       </w:r>
     </w:p>
+    <w:p>
+      <w:pPr>
+        <w:ind w:left="0" w:firstLine="0"/>
+        <w:rPr>
+          <w:sz w:val="28"/>
+          <w:szCs w:val="28"/>
+        </w:rPr>
+      </w:pPr>
+      <w:r>
+        <w:rPr>
+          <w:rtl w:val="0"/>
+        </w:rPr>
+      </w:r>
+    </w:p>
+    <w:p>
+      <w:pPr>
+        <w:ind w:left="0" w:firstLine="0"/>
+        <w:rPr>
+          <w:sz w:val="28"/>
+          <w:szCs w:val="28"/>
+        </w:rPr>
+      </w:pPr>
+      <w:r>
+        <w:rPr>
+          <w:rtl w:val="0"/>
+        </w:rPr>
+      </w:r>
+    </w:p>
+    <w:p>
+      <w:pPr>
+        <w:ind w:left="0" w:firstLine="0"/>
+        <w:rPr>
+          <w:sz w:val="28"/>
+          <w:szCs w:val="28"/>
+        </w:rPr>
+      </w:pPr>
+      <w:r>
+        <w:rPr>
+          <w:rtl w:val="0"/>
+        </w:rPr>
+      </w:r>
+    </w:p>
+    <w:p>
+      <w:pPr>
+        <w:ind w:left="0" w:firstLine="0"/>
+        <w:rPr>
+          <w:sz w:val="28"/>
+          <w:szCs w:val="28"/>
+        </w:rPr>
+      </w:pPr>
+      <w:r>
+        <w:rPr>
+          <w:rtl w:val="0"/>
+        </w:rPr>
+      </w:r>
+    </w:p>
+    <w:p>
+      <w:pPr>
+        <w:ind w:left="0" w:firstLine="0"/>
+        <w:rPr>
+          <w:sz w:val="28"/>
+          <w:szCs w:val="28"/>
+        </w:rPr>
+      </w:pPr>
+      <w:r>
+        <w:rPr>
+          <w:rtl w:val="0"/>
+        </w:rPr>
+      </w:r>
+    </w:p>
+    <w:p>
+      <w:pPr>
+        <w:ind w:left="0" w:firstLine="0"/>
+        <w:rPr>
+          <w:sz w:val="28"/>
+          <w:szCs w:val="28"/>
+        </w:rPr>
+      </w:pPr>
+      <w:r>
+        <w:rPr>
+          <w:rtl w:val="0"/>
+        </w:rPr>
+      </w:r>
+    </w:p>
+    <w:p>
+      <w:pPr>
+        <w:ind w:left="0" w:firstLine="0"/>
+        <w:rPr>
+          <w:sz w:val="28"/>
+          <w:szCs w:val="28"/>
+        </w:rPr>
+      </w:pPr>
+      <w:r>
+        <w:rPr>
+          <w:rtl w:val="0"/>
+        </w:rPr>
+      </w:r>
+    </w:p>
+    <w:p>
+      <w:pPr>
+        <w:ind w:left="0" w:firstLine="0"/>
+        <w:rPr>
+          <w:sz w:val="28"/>
+          <w:szCs w:val="28"/>
+        </w:rPr>
+      </w:pPr>
+      <w:r>
+        <w:rPr>
+          <w:rtl w:val="0"/>
+        </w:rPr>
+      </w:r>
+    </w:p>
+    <w:p>
+      <w:pPr>
+        <w:ind w:left="0" w:firstLine="0"/>
+        <w:rPr>
+          <w:sz w:val="28"/>
+          <w:szCs w:val="28"/>
+        </w:rPr>
+      </w:pPr>
+      <w:r>
+        <w:rPr>
+          <w:rtl w:val="0"/>
+        </w:rPr>
+      </w:r>
+    </w:p>
+    <w:p>
+      <w:pPr>
+        <w:ind w:left="0" w:firstLine="0"/>
+        <w:jc w:val="right"/>
+        <w:rPr>
+          <w:sz w:val="28"/>
+          <w:szCs w:val="28"/>
+        </w:rPr>
+      </w:pPr>
+      <w:r>
+        <w:rPr>
+          <w:sz w:val="28"/>
+          <w:szCs w:val="28"/>
+          <w:rtl w:val="0"/>
+        </w:rPr>
+        <w:t xml:space="preserve">Cap5</w:t>
+      </w:r>
+    </w:p>
+    <w:p>
+      <w:pPr>
+        <w:ind w:left="0" w:firstLine="0"/>
+        <w:jc w:val="center"/>
+        <w:rPr>
+          <w:sz w:val="28"/>
+          <w:szCs w:val="28"/>
+        </w:rPr>
+      </w:pPr>
+      <w:r>
+        <w:rPr>
+          <w:sz w:val="28"/>
+          <w:szCs w:val="28"/>
+          <w:rtl w:val="0"/>
+        </w:rPr>
+        <w:t xml:space="preserve">Testare</w:t>
+      </w:r>
+    </w:p>
+    <w:p>
+      <w:pPr>
+        <w:ind w:left="0" w:firstLine="0"/>
+        <w:rPr>
+          <w:sz w:val="28"/>
+          <w:szCs w:val="28"/>
+        </w:rPr>
+      </w:pPr>
+      <w:r>
+        <w:rPr>
+          <w:rtl w:val="0"/>
+        </w:rPr>
+      </w:r>
+    </w:p>
+    <w:p>
+      <w:pPr>
+        <w:ind w:left="0" w:firstLine="0"/>
+        <w:rPr>
+          <w:sz w:val="28"/>
+          <w:szCs w:val="28"/>
+        </w:rPr>
+      </w:pPr>
+      <w:r>
+        <w:rPr>
+          <w:sz w:val="28"/>
+          <w:szCs w:val="28"/>
+          <w:rtl w:val="0"/>
+        </w:rPr>
+        <w:tab/>
+        <w:t xml:space="preserve">Testarea software-ului poate fi declarată ca fiind procesul de validare și verificare a unui software/program/aplicație.</w:t>
+      </w:r>
+    </w:p>
+    <w:p>
+      <w:pPr>
+        <w:ind w:left="0" w:firstLine="0"/>
+        <w:rPr>
+          <w:sz w:val="28"/>
+          <w:szCs w:val="28"/>
+        </w:rPr>
+      </w:pPr>
+      <w:r>
+        <w:rPr>
+          <w:sz w:val="28"/>
+          <w:szCs w:val="28"/>
+          <w:rtl w:val="0"/>
+        </w:rPr>
+        <w:t xml:space="preserve">1.testăm dacă îndeplinește cerințele care i-au ghidat proiectarea și dezvoltarea</w:t>
+      </w:r>
+    </w:p>
+    <w:p>
+      <w:pPr>
+        <w:ind w:left="0" w:firstLine="0"/>
+        <w:rPr>
+          <w:sz w:val="28"/>
+          <w:szCs w:val="28"/>
+        </w:rPr>
+      </w:pPr>
+      <w:r>
+        <w:rPr>
+          <w:sz w:val="28"/>
+          <w:szCs w:val="28"/>
+          <w:rtl w:val="0"/>
+        </w:rPr>
+        <w:t xml:space="preserve">2.verificăm dacă funcționează conform așteptărilor</w:t>
+      </w:r>
+    </w:p>
+    <w:p>
+      <w:pPr>
+        <w:ind w:left="0" w:firstLine="0"/>
+        <w:rPr>
+          <w:sz w:val="28"/>
+          <w:szCs w:val="28"/>
+        </w:rPr>
+      </w:pPr>
+      <w:r>
+        <w:rPr>
+          <w:rtl w:val="0"/>
+        </w:rPr>
+      </w:r>
+    </w:p>
+    <w:p>
+      <w:pPr>
+        <w:ind w:left="0" w:firstLine="0"/>
+        <w:rPr>
+          <w:sz w:val="28"/>
+          <w:szCs w:val="28"/>
+        </w:rPr>
+      </w:pPr>
+      <w:r>
+        <w:rPr>
+          <w:rtl w:val="0"/>
+        </w:rPr>
+      </w:r>
+    </w:p>
+    <w:p>
+      <w:pPr>
+        <w:ind w:left="0" w:firstLine="0"/>
+        <w:rPr>
+          <w:sz w:val="28"/>
+          <w:szCs w:val="28"/>
+        </w:rPr>
+      </w:pPr>
+      <w:r>
+        <w:rPr>
+          <w:rtl w:val="0"/>
+        </w:rPr>
+      </w:r>
+    </w:p>
+    <w:p>
+      <w:pPr>
+        <w:ind w:left="0" w:firstLine="0"/>
+        <w:rPr>
+          <w:sz w:val="28"/>
+          <w:szCs w:val="28"/>
+        </w:rPr>
+      </w:pPr>
+      <w:r>
+        <w:rPr>
+          <w:rtl w:val="0"/>
+        </w:rPr>
+      </w:r>
+    </w:p>
+    <w:p>
+      <w:pPr>
+        <w:ind w:left="0" w:firstLine="0"/>
+        <w:rPr>
+          <w:sz w:val="28"/>
+          <w:szCs w:val="28"/>
+        </w:rPr>
+      </w:pPr>
+      <w:r>
+        <w:rPr>
+          <w:rtl w:val="0"/>
+        </w:rPr>
+      </w:r>
+    </w:p>
+    <w:p>
+      <w:pPr>
+        <w:ind w:left="0" w:firstLine="0"/>
+        <w:rPr>
+          <w:sz w:val="28"/>
+          <w:szCs w:val="28"/>
+        </w:rPr>
+      </w:pPr>
+      <w:r>
+        <w:rPr>
+          <w:rtl w:val="0"/>
+        </w:rPr>
+      </w:r>
+    </w:p>
+    <w:p>
+      <w:pPr>
+        <w:ind w:left="0" w:firstLine="0"/>
+        <w:rPr>
+          <w:sz w:val="28"/>
+          <w:szCs w:val="28"/>
+        </w:rPr>
+      </w:pPr>
+      <w:r>
+        <w:rPr>
+          <w:rtl w:val="0"/>
+        </w:rPr>
+      </w:r>
+    </w:p>
+    <w:p>
+      <w:pPr>
+        <w:ind w:left="0" w:firstLine="0"/>
+        <w:rPr>
+          <w:sz w:val="28"/>
+          <w:szCs w:val="28"/>
+        </w:rPr>
+      </w:pPr>
+      <w:r>
+        <w:rPr>
+          <w:rtl w:val="0"/>
+        </w:rPr>
+      </w:r>
+    </w:p>
+    <w:p>
+      <w:pPr>
+        <w:ind w:left="0" w:firstLine="0"/>
+        <w:rPr>
+          <w:sz w:val="28"/>
+          <w:szCs w:val="28"/>
+        </w:rPr>
+      </w:pPr>
+      <w:r>
+        <w:rPr>
+          <w:rtl w:val="0"/>
+        </w:rPr>
+      </w:r>
+    </w:p>
     <w:sectPr>
-      <w:headerReference r:id="rId10" w:type="default"/>
-      <w:footerReference r:id="rId11" w:type="default"/>
+      <w:headerReference r:id="rId25" w:type="default"/>
+      <w:footerReference r:id="rId26" w:type="default"/>
       <w:pgSz w:h="16834" w:w="11909" w:orient="portrait"/>
       <w:pgMar w:bottom="1440" w:top="1440" w:left="1440" w:right="1440" w:header="720" w:footer="720"/>
       <w:pgNumType w:start="1"/>
@@ -6153,7 +8234,7 @@
         <w:szCs w:val="32"/>
         <w:rtl w:val="0"/>
       </w:rPr>
-      <w:t xml:space="preserve">6 Decembrie 2021</w:t>
+      <w:t xml:space="preserve">28 Decembrie 2021</w:t>
     </w:r>
     <w:r>
       <w:rPr>

</xml_diff>